<commit_message>
Add front page; integrate shoelace; update resume
</commit_message>
<xml_diff>
--- a/_site/ScottJFinkel.docx
+++ b/_site/ScottJFinkel.docx
@@ -38,7 +38,7 @@
           <w:bottom w:val="nil"/>
           <w:right w:val="nil"/>
         </w:pBdr>
-        <w:spacing w:after="360"/>
+        <w:spacing w:after="480"/>
         <w:jc w:val="center"/>
         <w:rPr>
           <w:sz w:val="20"/>
@@ -248,16 +248,7 @@
           <w:rtl w:val="0"/>
           <w:lang w:val="en-US"/>
         </w:rPr>
-        <w:t xml:space="preserve">Results-driven </w:t>
-      </w:r>
-      <w:r>
-        <w:rPr>
-          <w:sz w:val="24"/>
-          <w:szCs w:val="24"/>
-          <w:rtl w:val="0"/>
-          <w:lang w:val="en-US"/>
-        </w:rPr>
-        <w:t>Front-end Software Engineer</w:t>
+        <w:t>User Experience (UX) Architect</w:t>
       </w:r>
       <w:r>
         <w:rPr>
@@ -274,16 +265,34 @@
           <w:rtl w:val="0"/>
           <w:lang w:val="en-US"/>
         </w:rPr>
-        <w:t xml:space="preserve">with over twenty years of experience crafting </w:t>
-      </w:r>
-      <w:r>
-        <w:rPr>
-          <w:sz w:val="24"/>
-          <w:szCs w:val="24"/>
-          <w:rtl w:val="0"/>
-          <w:lang w:val="en-US"/>
-        </w:rPr>
-        <w:t xml:space="preserve">scalable web applications. Proven track record as the former </w:t>
+        <w:t xml:space="preserve">with strong experience designing, crafting, and owning </w:t>
+      </w:r>
+      <w:r>
+        <w:rPr>
+          <w:sz w:val="24"/>
+          <w:szCs w:val="24"/>
+          <w:rtl w:val="0"/>
+          <w:lang w:val="en-US"/>
+        </w:rPr>
+        <w:t xml:space="preserve">scalable web </w:t>
+      </w:r>
+      <w:r>
+        <w:rPr>
+          <w:sz w:val="24"/>
+          <w:szCs w:val="24"/>
+          <w:rtl w:val="0"/>
+          <w:lang w:val="en-US"/>
+        </w:rPr>
+        <w:t xml:space="preserve">and mobile </w:t>
+      </w:r>
+      <w:r>
+        <w:rPr>
+          <w:sz w:val="24"/>
+          <w:szCs w:val="24"/>
+          <w:rtl w:val="0"/>
+          <w:lang w:val="en-US"/>
+        </w:rPr>
+        <w:t xml:space="preserve">applications. Proven track record as </w:t>
       </w:r>
       <w:r>
         <w:rPr>
@@ -346,7 +355,7 @@
           <w:rtl w:val="0"/>
           <w:lang w:val="en-US"/>
         </w:rPr>
-        <w:t>enterprise application design, business process efficiency,</w:t>
+        <w:t>enterprise applications, business process efficiency,</w:t>
       </w:r>
       <w:r>
         <w:rPr>
@@ -356,181 +365,6 @@
           <w:lang w:val="en-US"/>
         </w:rPr>
         <w:t xml:space="preserve"> and cross-functional team growth.</w:t>
-      </w:r>
-    </w:p>
-    <w:p>
-      <w:pPr>
-        <w:pStyle w:val="Subhead (r)"/>
-      </w:pPr>
-      <w:r>
-        <w:rPr>
-          <w:sz w:val="28"/>
-          <w:szCs w:val="28"/>
-          <w:rtl w:val="0"/>
-          <w:lang w:val="en-US"/>
-        </w:rPr>
-        <w:t>C</w:t>
-      </w:r>
-      <w:r>
-        <w:rPr>
-          <w:sz w:val="24"/>
-          <w:szCs w:val="24"/>
-          <w:rtl w:val="0"/>
-          <w:lang w:val="en-US"/>
-        </w:rPr>
-        <w:t>AREER</w:t>
-      </w:r>
-      <w:r>
-        <w:rPr>
-          <w:rtl w:val="0"/>
-          <w:lang w:val="en-US"/>
-        </w:rPr>
-        <w:t xml:space="preserve"> </w:t>
-      </w:r>
-      <w:r>
-        <w:rPr>
-          <w:sz w:val="28"/>
-          <w:szCs w:val="28"/>
-          <w:rtl w:val="0"/>
-          <w:lang w:val="en-US"/>
-        </w:rPr>
-        <w:t>H</w:t>
-      </w:r>
-      <w:r>
-        <w:rPr>
-          <w:sz w:val="24"/>
-          <w:szCs w:val="24"/>
-          <w:rtl w:val="0"/>
-          <w:lang w:val="en-US"/>
-        </w:rPr>
-        <w:t>IGHLIGHTS</w:t>
-      </w:r>
-    </w:p>
-    <w:p>
-      <w:pPr>
-        <w:pStyle w:val="Default"/>
-        <w:numPr>
-          <w:ilvl w:val="0"/>
-          <w:numId w:val="2"/>
-        </w:numPr>
-        <w:bidi w:val="0"/>
-        <w:spacing w:before="0" w:line="240" w:lineRule="auto"/>
-        <w:ind w:right="0"/>
-        <w:jc w:val="left"/>
-        <w:rPr>
-          <w:rFonts w:ascii="Times Roman" w:hAnsi="Times Roman"/>
-          <w:rtl w:val="0"/>
-          <w:lang w:val="en-US"/>
-        </w:rPr>
-      </w:pPr>
-      <w:r>
-        <w:rPr>
-          <w:rFonts w:ascii="Calibri" w:hAnsi="Calibri"/>
-          <w:rtl w:val="0"/>
-          <w:lang w:val="en-US"/>
-        </w:rPr>
-        <w:t>Increased time-to-market efficiency for Qualcomm</w:t>
-      </w:r>
-      <w:r>
-        <w:rPr>
-          <w:rFonts w:ascii="Calibri" w:hAnsi="Calibri" w:hint="default"/>
-          <w:rtl w:val="0"/>
-          <w:lang w:val="en-US"/>
-        </w:rPr>
-        <w:t>’</w:t>
-      </w:r>
-      <w:r>
-        <w:rPr>
-          <w:rFonts w:ascii="Calibri" w:hAnsi="Calibri"/>
-          <w:rtl w:val="0"/>
-          <w:lang w:val="en-US"/>
-        </w:rPr>
-        <w:t>s 7,500-person global Engineering organization through new business process automation and third-party partnerships.</w:t>
-      </w:r>
-    </w:p>
-    <w:p>
-      <w:pPr>
-        <w:pStyle w:val="Default"/>
-        <w:numPr>
-          <w:ilvl w:val="0"/>
-          <w:numId w:val="2"/>
-        </w:numPr>
-        <w:bidi w:val="0"/>
-        <w:spacing w:before="0" w:line="240" w:lineRule="auto"/>
-        <w:ind w:right="0"/>
-        <w:jc w:val="left"/>
-        <w:rPr>
-          <w:rFonts w:ascii="Times Roman" w:hAnsi="Times Roman"/>
-          <w:rtl w:val="0"/>
-          <w:lang w:val="en-US"/>
-        </w:rPr>
-      </w:pPr>
-      <w:r>
-        <w:rPr>
-          <w:rFonts w:ascii="Calibri" w:hAnsi="Calibri"/>
-          <w:rtl w:val="0"/>
-          <w:lang w:val="en-US"/>
-        </w:rPr>
-        <w:t>Reduced redundant manual scanning and review workloads of outbound Open Source software by 50-60% via the design and engineering of reusable software composition and legal analysis tooling.</w:t>
-      </w:r>
-    </w:p>
-    <w:p>
-      <w:pPr>
-        <w:pStyle w:val="List Paragraph"/>
-        <w:numPr>
-          <w:ilvl w:val="0"/>
-          <w:numId w:val="3"/>
-        </w:numPr>
-        <w:bidi w:val="0"/>
-      </w:pPr>
-      <w:r>
-        <w:rPr>
-          <w:rtl w:val="0"/>
-          <w:lang w:val="en-US"/>
-        </w:rPr>
-        <w:t xml:space="preserve">Enabled </w:t>
-      </w:r>
-      <w:r>
-        <w:rPr>
-          <w:rtl w:val="0"/>
-          <w:lang w:val="en-US"/>
-        </w:rPr>
-        <w:t xml:space="preserve">business-driven </w:t>
-      </w:r>
-      <w:r>
-        <w:rPr>
-          <w:rtl w:val="0"/>
-          <w:lang w:val="en-US"/>
-        </w:rPr>
-        <w:t xml:space="preserve">team </w:t>
-      </w:r>
-      <w:r>
-        <w:rPr>
-          <w:rtl w:val="0"/>
-          <w:lang w:val="en-US"/>
-        </w:rPr>
-        <w:t>growth</w:t>
-      </w:r>
-      <w:r>
-        <w:rPr>
-          <w:rtl w:val="0"/>
-          <w:lang w:val="en-US"/>
-        </w:rPr>
-        <w:t xml:space="preserve"> via </w:t>
-      </w:r>
-      <w:r>
-        <w:rPr>
-          <w:rtl w:val="0"/>
-          <w:lang w:val="en-US"/>
-        </w:rPr>
-        <w:t>influential storytelling</w:t>
-      </w:r>
-      <w:r>
-        <w:rPr>
-          <w:rtl w:val="0"/>
-          <w:lang w:val="en-US"/>
-        </w:rPr>
-        <w:t xml:space="preserve"> and new processes around communicating and documenting system design proposals.</w:t>
       </w:r>
     </w:p>
     <w:p>
@@ -603,18 +437,7 @@
           <w:rtl w:val="0"/>
           <w:lang w:val="en-US"/>
         </w:rPr>
-        <w:t xml:space="preserve">Software Applications </w:t>
-      </w:r>
-      <w:r>
-        <w:rPr>
-          <w:b w:val="1"/>
-          <w:bCs w:val="1"/>
-          <w:sz w:val="24"/>
-          <w:szCs w:val="24"/>
-          <w:rtl w:val="0"/>
-          <w:lang w:val="nl-NL"/>
-        </w:rPr>
-        <w:t>Engineer</w:t>
+        <w:t>Product Design Engineer</w:t>
       </w:r>
       <w:r>
         <w:rPr>
@@ -775,13 +598,14 @@
           <w:rtl w:val="0"/>
           <w:lang w:val="en-US"/>
         </w:rPr>
-        <w:t>Front-end</w:t>
-      </w:r>
-      <w:r>
-        <w:rPr>
-          <w:sz w:val="24"/>
-          <w:szCs w:val="24"/>
-          <w:rtl w:val="0"/>
+        <w:t>Design</w:t>
+      </w:r>
+      <w:r>
+        <w:rPr>
+          <w:sz w:val="24"/>
+          <w:szCs w:val="24"/>
+          <w:rtl w:val="0"/>
+          <w:lang w:val="en-US"/>
         </w:rPr>
         <w:t xml:space="preserve"> </w:t>
       </w:r>
@@ -810,25 +634,7 @@
           <w:rtl w:val="0"/>
           <w:lang w:val="en-US"/>
         </w:rPr>
-        <w:t xml:space="preserve">planning, </w:t>
-      </w:r>
-      <w:r>
-        <w:rPr>
-          <w:sz w:val="24"/>
-          <w:szCs w:val="24"/>
-          <w:rtl w:val="0"/>
-          <w:lang w:val="en-US"/>
-        </w:rPr>
-        <w:t>design</w:t>
-      </w:r>
-      <w:r>
-        <w:rPr>
-          <w:sz w:val="24"/>
-          <w:szCs w:val="24"/>
-          <w:rtl w:val="0"/>
-          <w:lang w:val="en-US"/>
-        </w:rPr>
-        <w:t xml:space="preserve">, </w:t>
+        <w:t xml:space="preserve">user experience (UX), </w:t>
       </w:r>
       <w:r>
         <w:rPr>
@@ -873,34 +679,34 @@
           <w:rtl w:val="0"/>
           <w:lang w:val="en-US"/>
         </w:rPr>
-        <w:t xml:space="preserve"> business process</w:t>
-      </w:r>
-      <w:r>
-        <w:rPr>
-          <w:sz w:val="24"/>
-          <w:szCs w:val="24"/>
-          <w:rtl w:val="0"/>
-          <w:lang w:val="en-US"/>
-        </w:rPr>
-        <w:t>es</w:t>
-      </w:r>
-      <w:r>
-        <w:rPr>
-          <w:sz w:val="24"/>
-          <w:szCs w:val="24"/>
-          <w:rtl w:val="0"/>
-          <w:lang w:val="en-US"/>
-        </w:rPr>
-        <w:t xml:space="preserve"> and tooling focused on Open Source usage</w:t>
-      </w:r>
-      <w:r>
-        <w:rPr>
-          <w:sz w:val="24"/>
-          <w:szCs w:val="24"/>
-          <w:rtl w:val="0"/>
-          <w:lang w:val="en-US"/>
-        </w:rPr>
-        <w:t>.</w:t>
+        <w:t xml:space="preserve"> tool</w:t>
+      </w:r>
+      <w:r>
+        <w:rPr>
+          <w:sz w:val="24"/>
+          <w:szCs w:val="24"/>
+          <w:rtl w:val="0"/>
+          <w:lang w:val="en-US"/>
+        </w:rPr>
+        <w:t>s</w:t>
+      </w:r>
+      <w:r>
+        <w:rPr>
+          <w:sz w:val="24"/>
+          <w:szCs w:val="24"/>
+          <w:rtl w:val="0"/>
+          <w:lang w:val="en-US"/>
+        </w:rPr>
+        <w:t xml:space="preserve"> focused on Open Source usage</w:t>
+      </w:r>
+      <w:r>
+        <w:rPr>
+          <w:sz w:val="24"/>
+          <w:szCs w:val="24"/>
+          <w:rtl w:val="0"/>
+          <w:lang w:val="en-US"/>
+        </w:rPr>
+        <w:t xml:space="preserve"> and strategy.</w:t>
       </w:r>
     </w:p>
     <w:p>
@@ -908,61 +714,22 @@
         <w:pStyle w:val="List Paragraph"/>
         <w:numPr>
           <w:ilvl w:val="0"/>
-          <w:numId w:val="3"/>
+          <w:numId w:val="2"/>
         </w:numPr>
-        <w:spacing w:after="40"/>
-        <w:rPr>
-          <w:lang w:val="en-US"/>
-        </w:rPr>
+        <w:bidi w:val="0"/>
       </w:pPr>
       <w:r>
         <w:rPr>
           <w:rtl w:val="0"/>
           <w:lang w:val="en-US"/>
         </w:rPr>
-        <w:t>Enhanced compliance and</w:t>
-      </w:r>
-      <w:r>
-        <w:rPr>
-          <w:rtl w:val="0"/>
-          <w:lang w:val="en-US"/>
-        </w:rPr>
-        <w:t xml:space="preserve"> </w:t>
-      </w:r>
-      <w:r>
-        <w:rPr>
-          <w:rtl w:val="0"/>
-          <w:lang w:val="en-US"/>
-        </w:rPr>
-        <w:t>IP-protection capabilities</w:t>
-      </w:r>
-      <w:r>
-        <w:rPr>
-          <w:rtl w:val="0"/>
-          <w:lang w:val="en-US"/>
-        </w:rPr>
-        <w:t xml:space="preserve"> based </w:t>
-      </w:r>
-      <w:r>
-        <w:rPr>
-          <w:rtl w:val="0"/>
-          <w:lang w:val="en-US"/>
-        </w:rPr>
-        <w:t>on business needs, user research, and stakeholder engagement</w:t>
-      </w:r>
-      <w:r>
-        <w:rPr>
-          <w:rtl w:val="0"/>
-          <w:lang w:val="en-US"/>
-        </w:rPr>
-        <w:t>.</w:t>
-      </w:r>
-      <w:r>
-        <w:rPr>
-          <w:rtl w:val="0"/>
-          <w:lang w:val="en-US"/>
-        </w:rPr>
-        <w:t xml:space="preserve"> </w:t>
+        <w:t>Created and articulated scalable and extensible design solutions to solve complex multi-domain business needs</w:t>
+      </w:r>
+      <w:r>
+        <w:rPr>
+          <w:rtl w:val="0"/>
+        </w:rPr>
+        <w:t>. Drove technical discussions through design principles, emphasizing the importance of information architecture and a user-first approach.</w:t>
       </w:r>
     </w:p>
     <w:p>
@@ -970,96 +737,75 @@
         <w:pStyle w:val="List Paragraph"/>
         <w:numPr>
           <w:ilvl w:val="0"/>
-          <w:numId w:val="3"/>
+          <w:numId w:val="2"/>
         </w:numPr>
-        <w:spacing w:after="40"/>
-        <w:rPr>
-          <w:lang w:val="en-US"/>
-        </w:rPr>
+        <w:bidi w:val="0"/>
       </w:pPr>
       <w:r>
         <w:rPr>
           <w:rtl w:val="0"/>
-          <w:lang w:val="en-US"/>
-        </w:rPr>
-        <w:t>Increased analyst efficiency</w:t>
-      </w:r>
-      <w:r>
-        <w:rPr>
-          <w:rtl w:val="0"/>
-          <w:lang w:val="en-US"/>
-        </w:rPr>
-        <w:t xml:space="preserve"> </w:t>
-      </w:r>
-      <w:r>
-        <w:rPr>
-          <w:rtl w:val="0"/>
-          <w:lang w:val="en-US"/>
-        </w:rPr>
-        <w:t>by streamlining</w:t>
-      </w:r>
-      <w:r>
-        <w:rPr>
-          <w:rtl w:val="0"/>
-          <w:lang w:val="en-US"/>
-        </w:rPr>
-        <w:t xml:space="preserve"> </w:t>
-      </w:r>
-      <w:r>
-        <w:rPr>
-          <w:rtl w:val="0"/>
-          <w:lang w:val="en-US"/>
-        </w:rPr>
-        <w:t>complex workflows</w:t>
-      </w:r>
-      <w:r>
-        <w:rPr>
-          <w:rtl w:val="0"/>
-          <w:lang w:val="en-US"/>
-        </w:rPr>
-        <w:t xml:space="preserve"> and </w:t>
-      </w:r>
-      <w:r>
-        <w:rPr>
-          <w:rtl w:val="0"/>
-          <w:lang w:val="en-US"/>
-        </w:rPr>
-        <w:t xml:space="preserve">tooling </w:t>
-      </w:r>
-      <w:r>
-        <w:rPr>
-          <w:rtl w:val="0"/>
-          <w:lang w:val="en-US"/>
-        </w:rPr>
-        <w:t xml:space="preserve">UI/UX as </w:t>
-      </w:r>
-      <w:r>
-        <w:rPr>
-          <w:rtl w:val="0"/>
-          <w:lang w:val="en-US"/>
-        </w:rPr>
-        <w:t xml:space="preserve">Lead Frontend </w:t>
-      </w:r>
-      <w:r>
-        <w:rPr>
-          <w:rtl w:val="0"/>
-          <w:lang w:val="en-US"/>
-        </w:rPr>
-        <w:t>Engineer for enterprise</w:t>
-      </w:r>
-      <w:r>
-        <w:rPr>
-          <w:rtl w:val="0"/>
-          <w:lang w:val="en-US"/>
-        </w:rPr>
-        <w:t xml:space="preserve"> Open Source scanning software</w:t>
-      </w:r>
-      <w:r>
-        <w:rPr>
-          <w:rtl w:val="0"/>
-          <w:lang w:val="en-US"/>
-        </w:rPr>
-        <w:t>.</w:t>
+        </w:rPr>
+        <w:t>Concept</w:t>
+      </w:r>
+      <w:r>
+        <w:rPr>
+          <w:rtl w:val="0"/>
+        </w:rPr>
+        <w:t>-</w:t>
+      </w:r>
+      <w:r>
+        <w:rPr>
+          <w:rtl w:val="0"/>
+        </w:rPr>
+        <w:t>to</w:t>
+      </w:r>
+      <w:r>
+        <w:rPr>
+          <w:rtl w:val="0"/>
+        </w:rPr>
+        <w:t>-</w:t>
+      </w:r>
+      <w:r>
+        <w:rPr>
+          <w:rtl w:val="0"/>
+        </w:rPr>
+        <w:t xml:space="preserve">completion software development, including requirements gathering, processes definition, architecture, </w:t>
+      </w:r>
+      <w:r>
+        <w:rPr>
+          <w:rtl w:val="0"/>
+        </w:rPr>
+        <w:t xml:space="preserve">design, </w:t>
+      </w:r>
+      <w:r>
+        <w:rPr>
+          <w:rtl w:val="0"/>
+        </w:rPr>
+        <w:t xml:space="preserve">prototypes, user research, engineering, </w:t>
+      </w:r>
+      <w:r>
+        <w:rPr>
+          <w:rtl w:val="0"/>
+        </w:rPr>
+        <w:t>functional- and user-</w:t>
+      </w:r>
+      <w:r>
+        <w:rPr>
+          <w:rtl w:val="0"/>
+        </w:rPr>
+        <w:t xml:space="preserve">testing, </w:t>
+      </w:r>
+      <w:r>
+        <w:rPr>
+          <w:rtl w:val="0"/>
+        </w:rPr>
+        <w:t>documentation, and</w:t>
+      </w:r>
+      <w:r>
+        <w:rPr>
+          <w:rtl w:val="0"/>
+        </w:rPr>
+        <w:t xml:space="preserve"> operational reviews. </w:t>
       </w:r>
     </w:p>
     <w:p>
@@ -1067,68 +813,15 @@
         <w:pStyle w:val="List Paragraph"/>
         <w:numPr>
           <w:ilvl w:val="0"/>
-          <w:numId w:val="3"/>
+          <w:numId w:val="2"/>
         </w:numPr>
-        <w:spacing w:after="40"/>
-        <w:rPr>
-          <w:lang w:val="en-US"/>
-        </w:rPr>
+        <w:bidi w:val="0"/>
       </w:pPr>
       <w:r>
         <w:rPr>
           <w:rtl w:val="0"/>
-          <w:lang w:val="en-US"/>
-        </w:rPr>
-        <w:t>Spearheaded</w:t>
-      </w:r>
-      <w:r>
-        <w:rPr>
-          <w:rtl w:val="0"/>
-          <w:lang w:val="en-US"/>
-        </w:rPr>
-        <w:t xml:space="preserve"> effective technical </w:t>
-      </w:r>
-      <w:r>
-        <w:rPr>
-          <w:rtl w:val="0"/>
-          <w:lang w:val="en-US"/>
-        </w:rPr>
-        <w:t>communications in support of all aspects of the software development lifecycle</w:t>
-      </w:r>
-      <w:r>
-        <w:rPr>
-          <w:rtl w:val="0"/>
-          <w:lang w:val="en-US"/>
-        </w:rPr>
-        <w:t xml:space="preserve">, including design documentation, project </w:t>
-      </w:r>
-      <w:r>
-        <w:rPr>
-          <w:rtl w:val="0"/>
-          <w:lang w:val="en-US"/>
-        </w:rPr>
-        <w:t>requirements, use cases,</w:t>
-      </w:r>
-      <w:r>
-        <w:rPr>
-          <w:rtl w:val="0"/>
-          <w:lang w:val="en-US"/>
-        </w:rPr>
-        <w:t xml:space="preserve"> </w:t>
-      </w:r>
-      <w:r>
-        <w:rPr>
-          <w:rtl w:val="0"/>
-          <w:lang w:val="en-US"/>
-        </w:rPr>
-        <w:t>process flows, wireframes, prototypes</w:t>
-      </w:r>
-      <w:r>
-        <w:rPr>
-          <w:rtl w:val="0"/>
-          <w:lang w:val="en-US"/>
-        </w:rPr>
-        <w:t>, user guides, and more.</w:t>
+        </w:rPr>
+        <w:t>Synthesized user requirements, project schedules, and engineering resources to enhance existing applications and improve efficiency of analyst workloads across multiple projects.</w:t>
       </w:r>
     </w:p>
     <w:p>
@@ -1136,13 +829,30 @@
         <w:pStyle w:val="List Paragraph"/>
         <w:numPr>
           <w:ilvl w:val="0"/>
-          <w:numId w:val="3"/>
+          <w:numId w:val="2"/>
         </w:numPr>
         <w:bidi w:val="0"/>
       </w:pPr>
       <w:r>
         <w:rPr>
           <w:rtl w:val="0"/>
+          <w:lang w:val="en-US"/>
+        </w:rPr>
+        <w:t xml:space="preserve">Product ownership for the successful launch of third-party Open Source distribution platform, including vision storytelling, business process automation, engineering training, operational procedures, matrix team management, and communications. </w:t>
+      </w:r>
+    </w:p>
+    <w:p>
+      <w:pPr>
+        <w:pStyle w:val="List Paragraph"/>
+        <w:numPr>
+          <w:ilvl w:val="0"/>
+          <w:numId w:val="2"/>
+        </w:numPr>
+        <w:bidi w:val="0"/>
+      </w:pPr>
+      <w:r>
+        <w:rPr>
+          <w:rtl w:val="0"/>
         </w:rPr>
         <w:t>Managed</w:t>
       </w:r>
@@ -1168,55 +878,19 @@
         <w:rPr>
           <w:rtl w:val="0"/>
         </w:rPr>
-        <w:t xml:space="preserve"> a team of </w:t>
-      </w:r>
-      <w:r>
-        <w:rPr>
-          <w:rtl w:val="0"/>
-        </w:rPr>
-        <w:t>five engineers across multiple projects</w:t>
+        <w:t xml:space="preserve"> </w:t>
+      </w:r>
+      <w:r>
+        <w:rPr>
+          <w:rtl w:val="0"/>
+        </w:rPr>
+        <w:t>multiple concurrent enterprise projects</w:t>
       </w:r>
       <w:r>
         <w:rPr>
           <w:rtl w:val="0"/>
         </w:rPr>
         <w:t>.</w:t>
-      </w:r>
-      <w:r>
-        <w:rPr>
-          <w:rtl w:val="0"/>
-        </w:rPr>
-        <w:t xml:space="preserve"> </w:t>
-      </w:r>
-      <w:r>
-        <w:rPr>
-          <w:rtl w:val="0"/>
-        </w:rPr>
-        <w:t xml:space="preserve">Mentored junior </w:t>
-      </w:r>
-      <w:r>
-        <w:rPr>
-          <w:rtl w:val="0"/>
-        </w:rPr>
-        <w:t>staff</w:t>
-      </w:r>
-      <w:r>
-        <w:rPr>
-          <w:rtl w:val="0"/>
-        </w:rPr>
-        <w:t xml:space="preserve"> through paired programming and code reviews during Agile-based </w:t>
-      </w:r>
-      <w:r>
-        <w:rPr>
-          <w:rtl w:val="0"/>
-        </w:rPr>
-        <w:t xml:space="preserve">project </w:t>
-      </w:r>
-      <w:r>
-        <w:rPr>
-          <w:rtl w:val="0"/>
-        </w:rPr>
-        <w:t>sprints. Presented internal tech-talks and conference topics.</w:t>
       </w:r>
     </w:p>
     <w:p>
@@ -1241,20 +915,9 @@
           <w:sz w:val="24"/>
           <w:szCs w:val="24"/>
           <w:rtl w:val="0"/>
-          <w:lang w:val="nl-NL"/>
-        </w:rPr>
-        <w:t>IT Engineer</w:t>
-      </w:r>
-      <w:r>
-        <w:rPr>
-          <w:b w:val="1"/>
-          <w:bCs w:val="1"/>
-          <w:sz w:val="24"/>
-          <w:szCs w:val="24"/>
-          <w:rtl w:val="0"/>
-          <w:lang w:val="en-US"/>
-        </w:rPr>
-        <w:t>, Staff</w:t>
+          <w:lang w:val="en-US"/>
+        </w:rPr>
+        <w:t>Solutions Architect, Staff</w:t>
       </w:r>
       <w:r>
         <w:rPr>
@@ -1390,7 +1053,7 @@
           <w:rtl w:val="0"/>
           <w:lang w:val="en-US"/>
         </w:rPr>
-        <w:t xml:space="preserve">design and </w:t>
+        <w:t xml:space="preserve">design, develop, and </w:t>
       </w:r>
       <w:r>
         <w:rPr>
@@ -1405,33 +1068,15 @@
         <w:pStyle w:val="List Paragraph"/>
         <w:numPr>
           <w:ilvl w:val="0"/>
-          <w:numId w:val="4"/>
+          <w:numId w:val="2"/>
         </w:numPr>
-        <w:spacing w:before="120" w:after="120"/>
-        <w:rPr>
-          <w:lang w:val="en-US"/>
-        </w:rPr>
+        <w:bidi w:val="0"/>
       </w:pPr>
       <w:r>
         <w:rPr>
           <w:rtl w:val="0"/>
-          <w:lang w:val="en-US"/>
-        </w:rPr>
-        <w:t xml:space="preserve">Managed the design and implementation of multiple projects from concept to completion, collaborating with stakeholders, engineers, and end users to </w:t>
-      </w:r>
-      <w:r>
-        <w:rPr>
-          <w:rtl w:val="0"/>
-          <w:lang w:val="en-US"/>
-        </w:rPr>
-        <w:t>achieve common business goals</w:t>
-      </w:r>
-      <w:r>
-        <w:rPr>
-          <w:rtl w:val="0"/>
-          <w:lang w:val="en-US"/>
-        </w:rPr>
-        <w:t>.</w:t>
+        </w:rPr>
+        <w:t>Lead UI/UX Architect for web and mobile projects from concept to completion, collaborating with stakeholders, engineers, and end users to achieve cross-functional business goals.</w:t>
       </w:r>
     </w:p>
     <w:p>
@@ -1439,19 +1084,79 @@
         <w:pStyle w:val="List Paragraph"/>
         <w:numPr>
           <w:ilvl w:val="0"/>
-          <w:numId w:val="4"/>
+          <w:numId w:val="2"/>
         </w:numPr>
-        <w:spacing w:before="120" w:after="120"/>
-        <w:rPr>
-          <w:lang w:val="en-US"/>
-        </w:rPr>
+        <w:bidi w:val="0"/>
       </w:pPr>
       <w:r>
         <w:rPr>
           <w:rtl w:val="0"/>
-          <w:lang w:val="en-US"/>
-        </w:rPr>
-        <w:t xml:space="preserve">Acted as Enterprise User Experience Architect, advocating for user-centric design principles and practices across multiple product and stakeholder teams. </w:t>
+        </w:rPr>
+        <w:t xml:space="preserve">Pioneered </w:t>
+      </w:r>
+      <w:r>
+        <w:rPr>
+          <w:rtl w:val="0"/>
+        </w:rPr>
+        <w:t>Qualcomm</w:t>
+      </w:r>
+      <w:r>
+        <w:rPr>
+          <w:rtl w:val="0"/>
+        </w:rPr>
+        <w:t>’</w:t>
+      </w:r>
+      <w:r>
+        <w:rPr>
+          <w:rtl w:val="0"/>
+        </w:rPr>
+        <w:t>s</w:t>
+      </w:r>
+      <w:r>
+        <w:rPr>
+          <w:rtl w:val="0"/>
+        </w:rPr>
+        <w:t xml:space="preserve"> first internal design system based on corporate marketing</w:t>
+      </w:r>
+      <w:r>
+        <w:rPr>
+          <w:rtl w:val="0"/>
+        </w:rPr>
+        <w:t>’</w:t>
+      </w:r>
+      <w:r>
+        <w:rPr>
+          <w:rtl w:val="0"/>
+        </w:rPr>
+        <w:t xml:space="preserve">s brand toolkit, establishing style guides and best-practice resources around user experience considerations for engineering teams developing internal applications. </w:t>
+      </w:r>
+    </w:p>
+    <w:p>
+      <w:pPr>
+        <w:pStyle w:val="List Paragraph"/>
+        <w:numPr>
+          <w:ilvl w:val="0"/>
+          <w:numId w:val="2"/>
+        </w:numPr>
+        <w:bidi w:val="0"/>
+      </w:pPr>
+      <w:r>
+        <w:rPr>
+          <w:rtl w:val="0"/>
+        </w:rPr>
+        <w:t xml:space="preserve">Provided </w:t>
+      </w:r>
+      <w:r>
+        <w:rPr>
+          <w:rtl w:val="0"/>
+        </w:rPr>
+        <w:t xml:space="preserve">leadership </w:t>
+      </w:r>
+      <w:r>
+        <w:rPr>
+          <w:rtl w:val="0"/>
+        </w:rPr>
+        <w:t>and consulting to internal application development teams, working through ambiguity to define processes, inspire look and feel, and consolidate product vision.</w:t>
       </w:r>
     </w:p>
     <w:p>
@@ -1459,6 +1164,718 @@
         <w:pStyle w:val="List Paragraph"/>
         <w:bidi w:val="0"/>
       </w:pPr>
+      <w:r>
+        <w:br w:type="textWrapping"/>
+      </w:r>
+    </w:p>
+    <w:p>
+      <w:pPr>
+        <w:pStyle w:val="Default"/>
+        <w:pBdr>
+          <w:top w:val="nil"/>
+          <w:left w:val="nil"/>
+          <w:bottom w:val="single" w:color="000000" w:sz="4" w:space="3" w:shadow="0" w:frame="0"/>
+          <w:right w:val="nil"/>
+        </w:pBdr>
+        <w:bidi w:val="0"/>
+        <w:spacing w:before="320" w:after="120" w:line="240" w:lineRule="auto"/>
+        <w:ind w:left="0" w:right="0" w:firstLine="0"/>
+        <w:jc w:val="left"/>
+        <w:rPr>
+          <w:rFonts w:ascii="Calibri" w:cs="Calibri" w:hAnsi="Calibri" w:eastAsia="Calibri"/>
+          <w:b w:val="1"/>
+          <w:bCs w:val="1"/>
+          <w:kern w:val="2"/>
+          <w:u w:color="000000"/>
+          <w:rtl w:val="0"/>
+        </w:rPr>
+      </w:pPr>
+      <w:r>
+        <w:rPr>
+          <w:rFonts w:ascii="Calibri" w:cs="Calibri" w:hAnsi="Calibri" w:eastAsia="Calibri"/>
+          <w:b w:val="1"/>
+          <w:bCs w:val="1"/>
+          <w:kern w:val="2"/>
+          <w:u w:color="000000"/>
+          <w:rtl w:val="0"/>
+        </w:rPr>
+        <w:br w:type="textWrapping"/>
+      </w:r>
+      <w:r>
+        <w:rPr>
+          <w:rFonts w:ascii="Calibri" w:hAnsi="Calibri"/>
+          <w:b w:val="1"/>
+          <w:bCs w:val="1"/>
+          <w:kern w:val="2"/>
+          <w:sz w:val="28"/>
+          <w:szCs w:val="28"/>
+          <w:u w:color="000000"/>
+          <w:rtl w:val="0"/>
+          <w:lang w:val="en-US"/>
+        </w:rPr>
+        <w:t>P</w:t>
+      </w:r>
+      <w:r>
+        <w:rPr>
+          <w:rFonts w:ascii="Calibri" w:hAnsi="Calibri"/>
+          <w:b w:val="1"/>
+          <w:bCs w:val="1"/>
+          <w:kern w:val="2"/>
+          <w:sz w:val="24"/>
+          <w:szCs w:val="24"/>
+          <w:u w:color="000000"/>
+          <w:rtl w:val="0"/>
+          <w:lang w:val="en-US"/>
+        </w:rPr>
+        <w:t>ROJECTS</w:t>
+      </w:r>
+    </w:p>
+    <w:p>
+      <w:pPr>
+        <w:pStyle w:val="List Paragraph"/>
+        <w:tabs>
+          <w:tab w:val="right" w:pos="10080"/>
+        </w:tabs>
+        <w:ind w:left="0" w:firstLine="0"/>
+        <w:rPr>
+          <w:b w:val="1"/>
+          <w:bCs w:val="1"/>
+        </w:rPr>
+      </w:pPr>
+      <w:r>
+        <w:rPr>
+          <w:b w:val="1"/>
+          <w:bCs w:val="1"/>
+          <w:rtl w:val="0"/>
+          <w:lang w:val="en-US"/>
+        </w:rPr>
+        <w:t>CodeLinaro</w:t>
+        <w:tab/>
+      </w:r>
+      <w:r>
+        <w:rPr>
+          <w:b w:val="1"/>
+          <w:bCs w:val="1"/>
+          <w:rtl w:val="0"/>
+          <w:lang w:val="en-US"/>
+        </w:rPr>
+        <w:t xml:space="preserve">Jan 2020 </w:t>
+      </w:r>
+      <w:r>
+        <w:rPr>
+          <w:b w:val="1"/>
+          <w:bCs w:val="1"/>
+          <w:rtl w:val="0"/>
+          <w:lang w:val="en-US"/>
+        </w:rPr>
+        <w:t>–</w:t>
+      </w:r>
+      <w:r>
+        <w:rPr>
+          <w:b w:val="1"/>
+          <w:bCs w:val="1"/>
+          <w:rtl w:val="0"/>
+          <w:lang w:val="en-US"/>
+        </w:rPr>
+        <w:t xml:space="preserve"> Mar 2023</w:t>
+      </w:r>
+    </w:p>
+    <w:p>
+      <w:pPr>
+        <w:pStyle w:val="Default"/>
+        <w:bidi w:val="0"/>
+        <w:spacing w:before="0" w:line="240" w:lineRule="auto"/>
+        <w:ind w:left="0" w:right="0" w:firstLine="0"/>
+        <w:jc w:val="left"/>
+        <w:rPr>
+          <w:rFonts w:ascii="Calibri" w:cs="Calibri" w:hAnsi="Calibri" w:eastAsia="Calibri"/>
+          <w:rtl w:val="0"/>
+        </w:rPr>
+      </w:pPr>
+      <w:r>
+        <w:rPr>
+          <w:rFonts w:ascii="Calibri" w:hAnsi="Calibri"/>
+          <w:rtl w:val="0"/>
+        </w:rPr>
+        <w:t>A</w:t>
+      </w:r>
+      <w:r>
+        <w:rPr>
+          <w:rFonts w:ascii="Calibri" w:hAnsi="Calibri"/>
+          <w:rtl w:val="0"/>
+          <w:lang w:val="en-US"/>
+        </w:rPr>
+        <w:t>n</w:t>
+      </w:r>
+      <w:r>
+        <w:rPr>
+          <w:rFonts w:ascii="Calibri" w:hAnsi="Calibri"/>
+          <w:rtl w:val="0"/>
+          <w:lang w:val="en-US"/>
+        </w:rPr>
+        <w:t xml:space="preserve"> Open Source software distribution platform partnership with Linaro Ltd. focused on security, automation, and customer success.</w:t>
+      </w:r>
+    </w:p>
+    <w:p>
+      <w:pPr>
+        <w:pStyle w:val="Default"/>
+        <w:numPr>
+          <w:ilvl w:val="0"/>
+          <w:numId w:val="3"/>
+        </w:numPr>
+        <w:bidi w:val="0"/>
+        <w:spacing w:before="0" w:line="240" w:lineRule="auto"/>
+        <w:ind w:right="0"/>
+        <w:jc w:val="left"/>
+        <w:rPr>
+          <w:rFonts w:ascii="Times Roman" w:hAnsi="Times Roman"/>
+          <w:rtl w:val="0"/>
+          <w:lang w:val="en-US"/>
+        </w:rPr>
+      </w:pPr>
+      <w:r>
+        <w:rPr>
+          <w:rFonts w:ascii="Calibri" w:hAnsi="Calibri"/>
+          <w:rtl w:val="0"/>
+          <w:lang w:val="en-US"/>
+        </w:rPr>
+        <w:t xml:space="preserve">Partnered with senior leadership on migration activities for a global Engineering organization to new business process automation and security practices related to the publishing of Open Source software. </w:t>
+      </w:r>
+    </w:p>
+    <w:p>
+      <w:pPr>
+        <w:pStyle w:val="Default"/>
+        <w:numPr>
+          <w:ilvl w:val="0"/>
+          <w:numId w:val="3"/>
+        </w:numPr>
+        <w:bidi w:val="0"/>
+        <w:spacing w:before="0" w:line="240" w:lineRule="auto"/>
+        <w:ind w:right="0"/>
+        <w:jc w:val="left"/>
+        <w:rPr>
+          <w:rFonts w:ascii="Times Roman" w:hAnsi="Times Roman"/>
+          <w:rtl w:val="0"/>
+          <w:lang w:val="en-US"/>
+        </w:rPr>
+      </w:pPr>
+      <w:r>
+        <w:rPr>
+          <w:rFonts w:ascii="Calibri" w:hAnsi="Calibri"/>
+          <w:rtl w:val="0"/>
+          <w:lang w:val="en-US"/>
+        </w:rPr>
+        <w:t xml:space="preserve">Acted as primary liaison </w:t>
+      </w:r>
+      <w:r>
+        <w:rPr>
+          <w:rFonts w:ascii="Calibri" w:hAnsi="Calibri"/>
+          <w:rtl w:val="0"/>
+          <w:lang w:val="en-US"/>
+        </w:rPr>
+        <w:t xml:space="preserve">and </w:t>
+      </w:r>
+      <w:r>
+        <w:rPr>
+          <w:rFonts w:ascii="Calibri" w:hAnsi="Calibri"/>
+          <w:rtl w:val="0"/>
+          <w:lang w:val="en-US"/>
+        </w:rPr>
+        <w:t xml:space="preserve">User Experience </w:t>
+      </w:r>
+      <w:r>
+        <w:rPr>
+          <w:rFonts w:ascii="Calibri" w:hAnsi="Calibri"/>
+          <w:rtl w:val="0"/>
+          <w:lang w:val="en-US"/>
+        </w:rPr>
+        <w:t xml:space="preserve">consultant </w:t>
+      </w:r>
+      <w:r>
+        <w:rPr>
+          <w:rFonts w:ascii="Calibri" w:hAnsi="Calibri"/>
+          <w:rtl w:val="0"/>
+          <w:lang w:val="en-US"/>
+        </w:rPr>
+        <w:t xml:space="preserve">to the Linaro </w:t>
+      </w:r>
+      <w:r>
+        <w:rPr>
+          <w:rFonts w:ascii="Calibri" w:hAnsi="Calibri"/>
+          <w:rtl w:val="0"/>
+          <w:lang w:val="en-US"/>
+        </w:rPr>
+        <w:t xml:space="preserve">engineering </w:t>
+      </w:r>
+      <w:r>
+        <w:rPr>
+          <w:rFonts w:ascii="Calibri" w:hAnsi="Calibri"/>
+          <w:rtl w:val="0"/>
+          <w:lang w:val="en-US"/>
+        </w:rPr>
+        <w:t xml:space="preserve">team, focusing on </w:t>
+      </w:r>
+      <w:r>
+        <w:rPr>
+          <w:rFonts w:ascii="Calibri" w:hAnsi="Calibri"/>
+          <w:rtl w:val="0"/>
+          <w:lang w:val="en-US"/>
+        </w:rPr>
+        <w:t xml:space="preserve">UI/UX best practices for </w:t>
+      </w:r>
+      <w:r>
+        <w:rPr>
+          <w:rFonts w:ascii="Calibri" w:hAnsi="Calibri"/>
+          <w:rtl w:val="0"/>
+          <w:lang w:val="en-US"/>
+        </w:rPr>
+        <w:t xml:space="preserve">partner enablement and </w:t>
+      </w:r>
+      <w:r>
+        <w:rPr>
+          <w:rFonts w:ascii="Calibri" w:hAnsi="Calibri"/>
+          <w:rtl w:val="0"/>
+          <w:lang w:val="en-US"/>
+        </w:rPr>
+        <w:t>customer</w:t>
+      </w:r>
+      <w:r>
+        <w:rPr>
+          <w:rFonts w:ascii="Calibri" w:hAnsi="Calibri"/>
+          <w:rtl w:val="0"/>
+          <w:lang w:val="it-IT"/>
+        </w:rPr>
+        <w:t xml:space="preserve"> success. </w:t>
+      </w:r>
+    </w:p>
+    <w:p>
+      <w:pPr>
+        <w:pStyle w:val="Default"/>
+        <w:numPr>
+          <w:ilvl w:val="0"/>
+          <w:numId w:val="3"/>
+        </w:numPr>
+        <w:bidi w:val="0"/>
+        <w:spacing w:before="0" w:line="240" w:lineRule="auto"/>
+        <w:ind w:right="0"/>
+        <w:jc w:val="left"/>
+        <w:rPr>
+          <w:rFonts w:ascii="Times Roman" w:hAnsi="Times Roman"/>
+          <w:rtl w:val="0"/>
+          <w:lang w:val="en-US"/>
+        </w:rPr>
+      </w:pPr>
+      <w:r>
+        <w:rPr>
+          <w:rFonts w:ascii="Calibri" w:hAnsi="Calibri"/>
+          <w:rtl w:val="0"/>
+          <w:lang w:val="en-US"/>
+        </w:rPr>
+        <w:t>Led the Operations track; e</w:t>
+      </w:r>
+      <w:r>
+        <w:rPr>
+          <w:rFonts w:ascii="Calibri" w:hAnsi="Calibri"/>
+          <w:rtl w:val="0"/>
+          <w:lang w:val="en-US"/>
+        </w:rPr>
+        <w:t xml:space="preserve">stablished </w:t>
+      </w:r>
+      <w:r>
+        <w:rPr>
+          <w:rFonts w:ascii="Calibri" w:hAnsi="Calibri"/>
+          <w:rtl w:val="0"/>
+          <w:lang w:val="en-US"/>
+        </w:rPr>
+        <w:t xml:space="preserve">internal </w:t>
+      </w:r>
+      <w:r>
+        <w:rPr>
+          <w:rFonts w:ascii="Calibri" w:hAnsi="Calibri"/>
+          <w:rtl w:val="0"/>
+          <w:lang w:val="en-US"/>
+        </w:rPr>
+        <w:t>practices and procedures including</w:t>
+      </w:r>
+      <w:r>
+        <w:rPr>
+          <w:rFonts w:ascii="Calibri" w:hAnsi="Calibri"/>
+          <w:rtl w:val="0"/>
+          <w:lang w:val="en-US"/>
+        </w:rPr>
+        <w:t xml:space="preserve"> engineering </w:t>
+      </w:r>
+      <w:r>
+        <w:rPr>
+          <w:rFonts w:ascii="Calibri" w:hAnsi="Calibri"/>
+          <w:rtl w:val="0"/>
+          <w:lang w:val="en-US"/>
+        </w:rPr>
+        <w:t xml:space="preserve">user guides, operational playbooks, </w:t>
+      </w:r>
+      <w:r>
+        <w:rPr>
+          <w:rFonts w:ascii="Calibri" w:hAnsi="Calibri"/>
+          <w:rtl w:val="0"/>
+          <w:lang w:val="en-US"/>
+        </w:rPr>
+        <w:t>live and recorded</w:t>
+      </w:r>
+      <w:r>
+        <w:rPr>
+          <w:rFonts w:ascii="Calibri" w:hAnsi="Calibri"/>
+          <w:rtl w:val="0"/>
+          <w:lang w:val="en-US"/>
+        </w:rPr>
+        <w:t xml:space="preserve"> training</w:t>
+      </w:r>
+      <w:r>
+        <w:rPr>
+          <w:rFonts w:ascii="Calibri" w:hAnsi="Calibri"/>
+          <w:rtl w:val="0"/>
+          <w:lang w:val="en-US"/>
+        </w:rPr>
+        <w:t>s, and more</w:t>
+      </w:r>
+      <w:r>
+        <w:rPr>
+          <w:rFonts w:ascii="Calibri" w:hAnsi="Calibri"/>
+          <w:rtl w:val="0"/>
+        </w:rPr>
+        <w:t>.</w:t>
+      </w:r>
+    </w:p>
+    <w:p>
+      <w:pPr>
+        <w:pStyle w:val="List Paragraph"/>
+        <w:tabs>
+          <w:tab w:val="right" w:pos="10080"/>
+        </w:tabs>
+        <w:spacing w:before="240"/>
+        <w:ind w:left="0" w:firstLine="0"/>
+        <w:rPr>
+          <w:b w:val="1"/>
+          <w:bCs w:val="1"/>
+        </w:rPr>
+      </w:pPr>
+      <w:r>
+        <w:rPr>
+          <w:b w:val="1"/>
+          <w:bCs w:val="1"/>
+          <w:rtl w:val="0"/>
+          <w:lang w:val="en-US"/>
+        </w:rPr>
+        <w:t>Software Product Registry</w:t>
+        <w:tab/>
+        <w:t>Oct</w:t>
+      </w:r>
+      <w:r>
+        <w:rPr>
+          <w:b w:val="1"/>
+          <w:bCs w:val="1"/>
+          <w:rtl w:val="0"/>
+          <w:lang w:val="en-US"/>
+        </w:rPr>
+        <w:t xml:space="preserve"> 20</w:t>
+      </w:r>
+      <w:r>
+        <w:rPr>
+          <w:b w:val="1"/>
+          <w:bCs w:val="1"/>
+          <w:rtl w:val="0"/>
+          <w:lang w:val="en-US"/>
+        </w:rPr>
+        <w:t>17</w:t>
+      </w:r>
+      <w:r>
+        <w:rPr>
+          <w:b w:val="1"/>
+          <w:bCs w:val="1"/>
+          <w:rtl w:val="0"/>
+          <w:lang w:val="en-US"/>
+        </w:rPr>
+        <w:t xml:space="preserve"> </w:t>
+      </w:r>
+      <w:r>
+        <w:rPr>
+          <w:b w:val="1"/>
+          <w:bCs w:val="1"/>
+          <w:rtl w:val="0"/>
+          <w:lang w:val="en-US"/>
+        </w:rPr>
+        <w:t>–</w:t>
+      </w:r>
+      <w:r>
+        <w:rPr>
+          <w:b w:val="1"/>
+          <w:bCs w:val="1"/>
+          <w:rtl w:val="0"/>
+          <w:lang w:val="en-US"/>
+        </w:rPr>
+        <w:t xml:space="preserve"> </w:t>
+      </w:r>
+      <w:r>
+        <w:rPr>
+          <w:b w:val="1"/>
+          <w:bCs w:val="1"/>
+          <w:rtl w:val="0"/>
+          <w:lang w:val="en-US"/>
+        </w:rPr>
+        <w:t>Jan 2020</w:t>
+      </w:r>
+    </w:p>
+    <w:p>
+      <w:pPr>
+        <w:pStyle w:val="Default"/>
+        <w:bidi w:val="0"/>
+        <w:spacing w:before="0" w:line="240" w:lineRule="auto"/>
+        <w:ind w:left="0" w:right="0" w:firstLine="0"/>
+        <w:jc w:val="left"/>
+        <w:rPr>
+          <w:rFonts w:ascii="Calibri" w:cs="Calibri" w:hAnsi="Calibri" w:eastAsia="Calibri"/>
+          <w:rtl w:val="0"/>
+        </w:rPr>
+      </w:pPr>
+      <w:r>
+        <w:rPr>
+          <w:rFonts w:ascii="Calibri" w:hAnsi="Calibri"/>
+          <w:rtl w:val="0"/>
+          <w:lang w:val="en-US"/>
+        </w:rPr>
+        <w:t xml:space="preserve">A system of record for Open Source software composition created to address the question, </w:t>
+      </w:r>
+      <w:r>
+        <w:rPr>
+          <w:rFonts w:ascii="Calibri" w:hAnsi="Calibri" w:hint="default"/>
+          <w:rtl w:val="0"/>
+          <w:lang w:val="en-US"/>
+        </w:rPr>
+        <w:t>“</w:t>
+      </w:r>
+      <w:r>
+        <w:rPr>
+          <w:rFonts w:ascii="Calibri" w:hAnsi="Calibri"/>
+          <w:rtl w:val="0"/>
+          <w:lang w:val="en-US"/>
+        </w:rPr>
+        <w:t>What Open Source is used in my product?</w:t>
+      </w:r>
+      <w:r>
+        <w:rPr>
+          <w:rFonts w:ascii="Calibri" w:hAnsi="Calibri" w:hint="default"/>
+          <w:rtl w:val="0"/>
+          <w:lang w:val="en-US"/>
+        </w:rPr>
+        <w:t>”</w:t>
+      </w:r>
+    </w:p>
+    <w:p>
+      <w:pPr>
+        <w:pStyle w:val="Default"/>
+        <w:numPr>
+          <w:ilvl w:val="0"/>
+          <w:numId w:val="3"/>
+        </w:numPr>
+        <w:bidi w:val="0"/>
+        <w:spacing w:before="0" w:line="240" w:lineRule="auto"/>
+        <w:ind w:right="0"/>
+        <w:jc w:val="left"/>
+        <w:rPr>
+          <w:rFonts w:ascii="Times Roman" w:hAnsi="Times Roman"/>
+          <w:rtl w:val="0"/>
+          <w:lang w:val="en-US"/>
+        </w:rPr>
+      </w:pPr>
+      <w:r>
+        <w:rPr>
+          <w:rFonts w:ascii="Calibri" w:hAnsi="Calibri"/>
+          <w:rtl w:val="0"/>
+          <w:lang w:val="en-US"/>
+        </w:rPr>
+        <w:t>Led the user experience design for new legal analysis tooling; delivered persuasive design arguments resulting in improved analyst efficiency by</w:t>
+      </w:r>
+      <w:r>
+        <w:rPr>
+          <w:rFonts w:ascii="Calibri" w:hAnsi="Calibri"/>
+          <w:rtl w:val="0"/>
+        </w:rPr>
+        <w:t xml:space="preserve"> </w:t>
+      </w:r>
+      <w:r>
+        <w:rPr>
+          <w:rFonts w:ascii="Calibri" w:hAnsi="Calibri"/>
+          <w:rtl w:val="0"/>
+          <w:lang w:val="en-US"/>
+        </w:rPr>
+        <w:t>negating the need for repetitive scanning and review of subsequent software versions.</w:t>
+      </w:r>
+    </w:p>
+    <w:p>
+      <w:pPr>
+        <w:pStyle w:val="Default"/>
+        <w:numPr>
+          <w:ilvl w:val="0"/>
+          <w:numId w:val="3"/>
+        </w:numPr>
+        <w:bidi w:val="0"/>
+        <w:spacing w:before="0" w:line="240" w:lineRule="auto"/>
+        <w:ind w:right="0"/>
+        <w:jc w:val="left"/>
+        <w:rPr>
+          <w:rFonts w:ascii="Times Roman" w:hAnsi="Times Roman"/>
+          <w:rtl w:val="0"/>
+          <w:lang w:val="en-US"/>
+        </w:rPr>
+      </w:pPr>
+      <w:r>
+        <w:rPr>
+          <w:rFonts w:ascii="Calibri" w:hAnsi="Calibri"/>
+          <w:rtl w:val="0"/>
+          <w:lang w:val="en-US"/>
+        </w:rPr>
+        <w:t xml:space="preserve">Designed and produced software bill of materials (SBOM) reports for compliance teams to understand the overall licensing and copyright concerns for a given product tree. </w:t>
+      </w:r>
+    </w:p>
+    <w:p>
+      <w:pPr>
+        <w:pStyle w:val="List Paragraph"/>
+        <w:tabs>
+          <w:tab w:val="right" w:pos="10080"/>
+        </w:tabs>
+        <w:spacing w:before="240"/>
+        <w:ind w:left="0" w:firstLine="0"/>
+        <w:rPr>
+          <w:b w:val="1"/>
+          <w:bCs w:val="1"/>
+        </w:rPr>
+      </w:pPr>
+      <w:r>
+        <w:rPr>
+          <w:b w:val="1"/>
+          <w:bCs w:val="1"/>
+          <w:rtl w:val="0"/>
+          <w:lang w:val="en-US"/>
+        </w:rPr>
+        <w:t>Mobile Approvals</w:t>
+        <w:tab/>
+        <w:t>Oct</w:t>
+      </w:r>
+      <w:r>
+        <w:rPr>
+          <w:b w:val="1"/>
+          <w:bCs w:val="1"/>
+          <w:rtl w:val="0"/>
+          <w:lang w:val="en-US"/>
+        </w:rPr>
+        <w:t xml:space="preserve"> 20</w:t>
+      </w:r>
+      <w:r>
+        <w:rPr>
+          <w:b w:val="1"/>
+          <w:bCs w:val="1"/>
+          <w:rtl w:val="0"/>
+          <w:lang w:val="en-US"/>
+        </w:rPr>
+        <w:t>13</w:t>
+      </w:r>
+      <w:r>
+        <w:rPr>
+          <w:b w:val="1"/>
+          <w:bCs w:val="1"/>
+          <w:rtl w:val="0"/>
+          <w:lang w:val="en-US"/>
+        </w:rPr>
+        <w:t xml:space="preserve"> </w:t>
+      </w:r>
+      <w:r>
+        <w:rPr>
+          <w:b w:val="1"/>
+          <w:bCs w:val="1"/>
+          <w:rtl w:val="0"/>
+          <w:lang w:val="en-US"/>
+        </w:rPr>
+        <w:t>–</w:t>
+      </w:r>
+      <w:r>
+        <w:rPr>
+          <w:b w:val="1"/>
+          <w:bCs w:val="1"/>
+          <w:rtl w:val="0"/>
+          <w:lang w:val="en-US"/>
+        </w:rPr>
+        <w:t xml:space="preserve"> </w:t>
+      </w:r>
+      <w:r>
+        <w:rPr>
+          <w:b w:val="1"/>
+          <w:bCs w:val="1"/>
+          <w:rtl w:val="0"/>
+          <w:lang w:val="en-US"/>
+        </w:rPr>
+        <w:t>Jan 2016</w:t>
+      </w:r>
+    </w:p>
+    <w:p>
+      <w:pPr>
+        <w:pStyle w:val="Default"/>
+        <w:bidi w:val="0"/>
+        <w:spacing w:before="0" w:line="240" w:lineRule="auto"/>
+        <w:ind w:left="0" w:right="0" w:firstLine="0"/>
+        <w:jc w:val="left"/>
+        <w:rPr>
+          <w:rFonts w:ascii="Calibri" w:cs="Calibri" w:hAnsi="Calibri" w:eastAsia="Calibri"/>
+          <w:rtl w:val="0"/>
+        </w:rPr>
+      </w:pPr>
+      <w:r>
+        <w:rPr>
+          <w:rFonts w:ascii="Calibri" w:hAnsi="Calibri"/>
+          <w:rtl w:val="0"/>
+        </w:rPr>
+        <w:t>A</w:t>
+      </w:r>
+      <w:r>
+        <w:rPr>
+          <w:rFonts w:ascii="Calibri" w:hAnsi="Calibri"/>
+          <w:rtl w:val="0"/>
+          <w:lang w:val="en-US"/>
+        </w:rPr>
+        <w:t xml:space="preserve"> mobile-first cross-functional application with a plug-in architecture for widely varied enterprise approval systems including timecards, group management, system access, finance, and others.</w:t>
+      </w:r>
+    </w:p>
+    <w:p>
+      <w:pPr>
+        <w:pStyle w:val="Default"/>
+        <w:numPr>
+          <w:ilvl w:val="0"/>
+          <w:numId w:val="3"/>
+        </w:numPr>
+        <w:bidi w:val="0"/>
+        <w:spacing w:before="0" w:line="240" w:lineRule="auto"/>
+        <w:ind w:right="0"/>
+        <w:jc w:val="left"/>
+        <w:rPr>
+          <w:rFonts w:ascii="Times Roman" w:hAnsi="Times Roman"/>
+          <w:rtl w:val="0"/>
+          <w:lang w:val="en-US"/>
+        </w:rPr>
+      </w:pPr>
+      <w:r>
+        <w:rPr>
+          <w:rFonts w:ascii="Calibri" w:hAnsi="Calibri"/>
+          <w:rtl w:val="0"/>
+          <w:lang w:val="en-US"/>
+        </w:rPr>
+        <w:t xml:space="preserve">User Experience </w:t>
+      </w:r>
+      <w:r>
+        <w:rPr>
+          <w:rFonts w:ascii="Calibri" w:hAnsi="Calibri"/>
+          <w:rtl w:val="0"/>
+          <w:lang w:val="en-US"/>
+        </w:rPr>
+        <w:t>(UX) Architect and User Interface (UI) engineer including concept-to-completion pipeline of user research, sketches and wireframes, prototypes, production code, user acceptance testing, and feature releases.</w:t>
+      </w:r>
     </w:p>
     <w:p>
       <w:pPr>
@@ -1469,43 +1886,820 @@
           <w:sz w:val="28"/>
           <w:szCs w:val="28"/>
           <w:rtl w:val="0"/>
-          <w:lang w:val="en-US"/>
-        </w:rPr>
-        <w:t>P</w:t>
-      </w:r>
-      <w:r>
-        <w:rPr>
-          <w:sz w:val="24"/>
-          <w:szCs w:val="24"/>
-          <w:rtl w:val="0"/>
-          <w:lang w:val="en-US"/>
-        </w:rPr>
-        <w:t>ROFESSIONAL</w:t>
-      </w:r>
-      <w:r>
-        <w:rPr>
-          <w:rtl w:val="0"/>
-          <w:lang w:val="en-US"/>
-        </w:rPr>
-        <w:t xml:space="preserve"> </w:t>
+        </w:rPr>
+        <w:t>C</w:t>
+      </w:r>
+      <w:r>
+        <w:rPr>
+          <w:rtl w:val="0"/>
+        </w:rPr>
+        <w:t xml:space="preserve">ORE </w:t>
       </w:r>
       <w:r>
         <w:rPr>
           <w:sz w:val="28"/>
           <w:szCs w:val="28"/>
           <w:rtl w:val="0"/>
-          <w:lang w:val="en-US"/>
+        </w:rPr>
+        <w:t>C</w:t>
+      </w:r>
+      <w:r>
+        <w:rPr>
+          <w:rtl w:val="0"/>
+          <w:lang w:val="de-DE"/>
+        </w:rPr>
+        <w:t>OMPETENCIES</w:t>
+      </w:r>
+    </w:p>
+    <w:p>
+      <w:pPr>
+        <w:pStyle w:val="Body"/>
+        <w:rPr>
+          <w:sz w:val="24"/>
+          <w:szCs w:val="24"/>
+        </w:rPr>
+      </w:pPr>
+      <w:r>
+        <w:rPr>
+          <w:sz w:val="24"/>
+          <w:szCs w:val="24"/>
+          <w:rtl w:val="0"/>
+          <w:lang w:val="en-US"/>
+        </w:rPr>
+        <w:t>User Experience (UX) Design</w:t>
+      </w:r>
+      <w:r>
+        <w:rPr>
+          <w:sz w:val="24"/>
+          <w:szCs w:val="24"/>
+          <w:rtl w:val="0"/>
+          <w:lang w:val="en-US"/>
+        </w:rPr>
+        <w:t xml:space="preserve">, </w:t>
+      </w:r>
+      <w:r>
+        <w:rPr>
+          <w:sz w:val="24"/>
+          <w:szCs w:val="24"/>
+          <w:rtl w:val="0"/>
+          <w:lang w:val="en-US"/>
+        </w:rPr>
+        <w:t>Front-End Engineering</w:t>
+      </w:r>
+      <w:r>
+        <w:rPr>
+          <w:sz w:val="24"/>
+          <w:szCs w:val="24"/>
+          <w:rtl w:val="0"/>
+          <w:lang w:val="en-US"/>
+        </w:rPr>
+        <w:t xml:space="preserve">, </w:t>
+      </w:r>
+      <w:r>
+        <w:rPr>
+          <w:sz w:val="24"/>
+          <w:szCs w:val="24"/>
+          <w:rtl w:val="0"/>
+          <w:lang w:val="de-DE"/>
+        </w:rPr>
+        <w:t>User Interface (UI) Design</w:t>
+      </w:r>
+      <w:r>
+        <w:rPr>
+          <w:sz w:val="24"/>
+          <w:szCs w:val="24"/>
+          <w:rtl w:val="0"/>
+          <w:lang w:val="en-US"/>
+        </w:rPr>
+        <w:t xml:space="preserve">, </w:t>
+      </w:r>
+      <w:r>
+        <w:rPr>
+          <w:sz w:val="24"/>
+          <w:szCs w:val="24"/>
+          <w:rtl w:val="0"/>
+        </w:rPr>
+        <w:t>Prototyping</w:t>
+      </w:r>
+      <w:r>
+        <w:rPr>
+          <w:sz w:val="24"/>
+          <w:szCs w:val="24"/>
+          <w:rtl w:val="0"/>
+          <w:lang w:val="en-US"/>
+        </w:rPr>
+        <w:t xml:space="preserve">, </w:t>
+      </w:r>
+      <w:r>
+        <w:rPr>
+          <w:sz w:val="24"/>
+          <w:szCs w:val="24"/>
+          <w:rtl w:val="0"/>
+          <w:lang w:val="en-US"/>
+        </w:rPr>
+        <w:t>Technical Communications</w:t>
+      </w:r>
+      <w:r>
+        <w:rPr>
+          <w:sz w:val="24"/>
+          <w:szCs w:val="24"/>
+          <w:rtl w:val="0"/>
+          <w:lang w:val="en-US"/>
+        </w:rPr>
+        <w:t xml:space="preserve">, </w:t>
+      </w:r>
+      <w:r>
+        <w:rPr>
+          <w:sz w:val="24"/>
+          <w:szCs w:val="24"/>
+          <w:rtl w:val="0"/>
+          <w:lang w:val="de-DE"/>
+        </w:rPr>
+        <w:t>Web Technologies</w:t>
+      </w:r>
+      <w:r>
+        <w:rPr>
+          <w:sz w:val="24"/>
+          <w:szCs w:val="24"/>
+          <w:rtl w:val="0"/>
+          <w:lang w:val="en-US"/>
+        </w:rPr>
+        <w:t xml:space="preserve">, </w:t>
+      </w:r>
+      <w:r>
+        <w:rPr>
+          <w:sz w:val="24"/>
+          <w:szCs w:val="24"/>
+          <w:rtl w:val="0"/>
+          <w:lang w:val="en-US"/>
+        </w:rPr>
+        <w:t>Software Development Lifecycle</w:t>
+      </w:r>
+      <w:r>
+        <w:rPr>
+          <w:sz w:val="24"/>
+          <w:szCs w:val="24"/>
+          <w:rtl w:val="0"/>
+          <w:lang w:val="en-US"/>
+        </w:rPr>
+        <w:t xml:space="preserve">, </w:t>
+      </w:r>
+      <w:r>
+        <w:rPr>
+          <w:sz w:val="24"/>
+          <w:szCs w:val="24"/>
+          <w:rtl w:val="0"/>
+          <w:lang w:val="en-US"/>
+        </w:rPr>
+        <w:t>Strategic Thinking</w:t>
+      </w:r>
+      <w:r>
+        <w:rPr>
+          <w:sz w:val="24"/>
+          <w:szCs w:val="24"/>
+          <w:rtl w:val="0"/>
+          <w:lang w:val="en-US"/>
+        </w:rPr>
+        <w:t xml:space="preserve">, </w:t>
+      </w:r>
+      <w:r>
+        <w:rPr>
+          <w:sz w:val="24"/>
+          <w:szCs w:val="24"/>
+          <w:rtl w:val="0"/>
+          <w:lang w:val="en-US"/>
+        </w:rPr>
+        <w:t>Product Management</w:t>
+      </w:r>
+      <w:r>
+        <w:rPr>
+          <w:sz w:val="24"/>
+          <w:szCs w:val="24"/>
+          <w:rtl w:val="0"/>
+          <w:lang w:val="en-US"/>
+        </w:rPr>
+        <w:t xml:space="preserve">, </w:t>
+      </w:r>
+      <w:r>
+        <w:rPr>
+          <w:sz w:val="24"/>
+          <w:szCs w:val="24"/>
+          <w:rtl w:val="0"/>
+          <w:lang w:val="en-US"/>
+        </w:rPr>
+        <w:t>Business Process</w:t>
+      </w:r>
+      <w:r>
+        <w:rPr>
+          <w:sz w:val="24"/>
+          <w:szCs w:val="24"/>
+          <w:rtl w:val="0"/>
+          <w:lang w:val="en-US"/>
+        </w:rPr>
+        <w:t xml:space="preserve">, </w:t>
+      </w:r>
+      <w:r>
+        <w:rPr>
+          <w:sz w:val="24"/>
+          <w:szCs w:val="24"/>
+          <w:rtl w:val="0"/>
+          <w:lang w:val="en-US"/>
+        </w:rPr>
+        <w:t>Enterprise Architecture</w:t>
+      </w:r>
+      <w:r>
+        <w:rPr>
+          <w:sz w:val="24"/>
+          <w:szCs w:val="24"/>
+          <w:rtl w:val="0"/>
+          <w:lang w:val="en-US"/>
+        </w:rPr>
+        <w:t xml:space="preserve">, </w:t>
+      </w:r>
+      <w:r>
+        <w:rPr>
+          <w:sz w:val="24"/>
+          <w:szCs w:val="24"/>
+          <w:rtl w:val="0"/>
+          <w:lang w:val="pt-PT"/>
+        </w:rPr>
+        <w:t>Visual Design</w:t>
+      </w:r>
+      <w:r>
+        <w:rPr>
+          <w:sz w:val="24"/>
+          <w:szCs w:val="24"/>
+          <w:rtl w:val="0"/>
+          <w:lang w:val="en-US"/>
+        </w:rPr>
+        <w:t xml:space="preserve">, </w:t>
+      </w:r>
+      <w:r>
+        <w:rPr>
+          <w:sz w:val="24"/>
+          <w:szCs w:val="24"/>
+          <w:rtl w:val="0"/>
+          <w:lang w:val="en-US"/>
+        </w:rPr>
+        <w:t>Project Planning</w:t>
+      </w:r>
+      <w:r>
+        <w:rPr>
+          <w:sz w:val="24"/>
+          <w:szCs w:val="24"/>
+          <w:rtl w:val="0"/>
+          <w:lang w:val="en-US"/>
+        </w:rPr>
+        <w:t xml:space="preserve">, </w:t>
+      </w:r>
+      <w:r>
+        <w:rPr>
+          <w:sz w:val="24"/>
+          <w:szCs w:val="24"/>
+          <w:rtl w:val="0"/>
+          <w:lang w:val="es-ES_tradnl"/>
+        </w:rPr>
+        <w:t>Javascript</w:t>
+      </w:r>
+      <w:r>
+        <w:rPr>
+          <w:sz w:val="24"/>
+          <w:szCs w:val="24"/>
+          <w:rtl w:val="0"/>
+          <w:lang w:val="en-US"/>
+        </w:rPr>
+        <w:t xml:space="preserve">, </w:t>
+      </w:r>
+      <w:r>
+        <w:rPr>
+          <w:sz w:val="24"/>
+          <w:szCs w:val="24"/>
+          <w:rtl w:val="0"/>
+        </w:rPr>
+        <w:t>CSS</w:t>
+      </w:r>
+      <w:r>
+        <w:rPr>
+          <w:sz w:val="24"/>
+          <w:szCs w:val="24"/>
+          <w:rtl w:val="0"/>
+          <w:lang w:val="en-US"/>
+        </w:rPr>
+        <w:t xml:space="preserve">, </w:t>
+      </w:r>
+      <w:r>
+        <w:rPr>
+          <w:sz w:val="24"/>
+          <w:szCs w:val="24"/>
+          <w:rtl w:val="0"/>
+          <w:lang w:val="en-US"/>
+        </w:rPr>
+        <w:t>HTML</w:t>
+      </w:r>
+      <w:r>
+        <w:rPr>
+          <w:sz w:val="24"/>
+          <w:szCs w:val="24"/>
+          <w:rtl w:val="0"/>
+          <w:lang w:val="en-US"/>
+        </w:rPr>
+        <w:t xml:space="preserve">, </w:t>
+      </w:r>
+      <w:r>
+        <w:rPr>
+          <w:sz w:val="24"/>
+          <w:szCs w:val="24"/>
+          <w:rtl w:val="0"/>
+          <w:lang w:val="en-US"/>
+        </w:rPr>
+        <w:t>React</w:t>
+      </w:r>
+      <w:r>
+        <w:rPr>
+          <w:sz w:val="24"/>
+          <w:szCs w:val="24"/>
+          <w:rtl w:val="0"/>
+          <w:lang w:val="en-US"/>
+        </w:rPr>
+        <w:t xml:space="preserve">, </w:t>
+      </w:r>
+      <w:r>
+        <w:rPr>
+          <w:sz w:val="24"/>
+          <w:szCs w:val="24"/>
+          <w:rtl w:val="0"/>
+          <w:lang w:val="fr-FR"/>
+        </w:rPr>
+        <w:t>Redux</w:t>
+      </w:r>
+      <w:r>
+        <w:rPr>
+          <w:sz w:val="24"/>
+          <w:szCs w:val="24"/>
+          <w:rtl w:val="0"/>
+          <w:lang w:val="en-US"/>
+        </w:rPr>
+        <w:t xml:space="preserve">, </w:t>
+      </w:r>
+      <w:r>
+        <w:rPr>
+          <w:sz w:val="24"/>
+          <w:szCs w:val="24"/>
+          <w:rtl w:val="0"/>
+          <w:lang w:val="it-IT"/>
+        </w:rPr>
+        <w:t>Sass</w:t>
+      </w:r>
+      <w:r>
+        <w:rPr>
+          <w:sz w:val="24"/>
+          <w:szCs w:val="24"/>
+          <w:rtl w:val="0"/>
+          <w:lang w:val="en-US"/>
+        </w:rPr>
+        <w:t xml:space="preserve">, </w:t>
+      </w:r>
+      <w:r>
+        <w:rPr>
+          <w:sz w:val="24"/>
+          <w:szCs w:val="24"/>
+          <w:rtl w:val="0"/>
+          <w:lang w:val="it-IT"/>
+        </w:rPr>
+        <w:t>Typescript</w:t>
+      </w:r>
+      <w:r>
+        <w:rPr>
+          <w:sz w:val="24"/>
+          <w:szCs w:val="24"/>
+          <w:rtl w:val="0"/>
+          <w:lang w:val="en-US"/>
+        </w:rPr>
+        <w:t xml:space="preserve">, </w:t>
+      </w:r>
+      <w:r>
+        <w:rPr>
+          <w:sz w:val="24"/>
+          <w:szCs w:val="24"/>
+          <w:rtl w:val="0"/>
+        </w:rPr>
+        <w:t>GitHub / git</w:t>
+      </w:r>
+      <w:r>
+        <w:rPr>
+          <w:sz w:val="24"/>
+          <w:szCs w:val="24"/>
+          <w:rtl w:val="0"/>
+          <w:lang w:val="en-US"/>
+        </w:rPr>
+        <w:t xml:space="preserve">, </w:t>
+      </w:r>
+      <w:r>
+        <w:rPr>
+          <w:sz w:val="24"/>
+          <w:szCs w:val="24"/>
+          <w:rtl w:val="0"/>
+          <w:lang w:val="en-US"/>
+        </w:rPr>
+        <w:t>Axure RP</w:t>
+      </w:r>
+      <w:r>
+        <w:rPr>
+          <w:sz w:val="24"/>
+          <w:szCs w:val="24"/>
+          <w:rtl w:val="0"/>
+          <w:lang w:val="en-US"/>
+        </w:rPr>
+        <w:t xml:space="preserve">, </w:t>
+      </w:r>
+      <w:r>
+        <w:rPr>
+          <w:sz w:val="24"/>
+          <w:szCs w:val="24"/>
+          <w:rtl w:val="0"/>
+          <w:lang w:val="en-US"/>
+        </w:rPr>
+        <w:t>Adobe Creative Suite</w:t>
+      </w:r>
+      <w:r>
+        <w:rPr>
+          <w:sz w:val="24"/>
+          <w:szCs w:val="24"/>
+          <w:rtl w:val="0"/>
+          <w:lang w:val="en-US"/>
+        </w:rPr>
+        <w:t xml:space="preserve">, </w:t>
+      </w:r>
+      <w:r>
+        <w:rPr>
+          <w:sz w:val="24"/>
+          <w:szCs w:val="24"/>
+          <w:rtl w:val="0"/>
+          <w:lang w:val="fr-FR"/>
+        </w:rPr>
+        <w:t>Balsamiq</w:t>
+      </w:r>
+      <w:r>
+        <w:rPr>
+          <w:sz w:val="24"/>
+          <w:szCs w:val="24"/>
+          <w:rtl w:val="0"/>
+          <w:lang w:val="en-US"/>
+        </w:rPr>
+        <w:t xml:space="preserve">, </w:t>
+      </w:r>
+      <w:r>
+        <w:rPr>
+          <w:sz w:val="24"/>
+          <w:szCs w:val="24"/>
+          <w:rtl w:val="0"/>
+          <w:lang w:val="en-US"/>
+        </w:rPr>
+        <w:t>Agile Development</w:t>
+      </w:r>
+      <w:r>
+        <w:rPr>
+          <w:sz w:val="24"/>
+          <w:szCs w:val="24"/>
+          <w:rtl w:val="0"/>
+          <w:lang w:val="en-US"/>
+        </w:rPr>
+        <w:t xml:space="preserve">, </w:t>
+      </w:r>
+      <w:r>
+        <w:rPr>
+          <w:sz w:val="24"/>
+          <w:szCs w:val="24"/>
+          <w:rtl w:val="0"/>
+          <w:lang w:val="en-US"/>
+        </w:rPr>
+        <w:t>Best Practices</w:t>
+      </w:r>
+      <w:r>
+        <w:rPr>
+          <w:sz w:val="24"/>
+          <w:szCs w:val="24"/>
+          <w:rtl w:val="0"/>
+          <w:lang w:val="en-US"/>
+        </w:rPr>
+        <w:t xml:space="preserve">, </w:t>
+      </w:r>
+      <w:r>
+        <w:rPr>
+          <w:sz w:val="24"/>
+          <w:szCs w:val="24"/>
+          <w:rtl w:val="0"/>
+          <w:lang w:val="en-US"/>
+        </w:rPr>
+        <w:t>Code Reviews</w:t>
+      </w:r>
+      <w:r>
+        <w:rPr>
+          <w:sz w:val="24"/>
+          <w:szCs w:val="24"/>
+          <w:rtl w:val="0"/>
+          <w:lang w:val="en-US"/>
+        </w:rPr>
+        <w:t>, User</w:t>
+      </w:r>
+      <w:r>
+        <w:rPr>
+          <w:sz w:val="24"/>
+          <w:szCs w:val="24"/>
+          <w:rtl w:val="0"/>
+          <w:lang w:val="en-US"/>
+        </w:rPr>
+        <w:t xml:space="preserve"> Testing</w:t>
+      </w:r>
+      <w:r>
+        <w:rPr>
+          <w:sz w:val="24"/>
+          <w:szCs w:val="24"/>
+          <w:rtl w:val="0"/>
+          <w:lang w:val="en-US"/>
+        </w:rPr>
+        <w:t xml:space="preserve">, </w:t>
+      </w:r>
+      <w:r>
+        <w:rPr>
+          <w:sz w:val="24"/>
+          <w:szCs w:val="24"/>
+          <w:rtl w:val="0"/>
+          <w:lang w:val="en-US"/>
+        </w:rPr>
+        <w:t>Software Design</w:t>
+      </w:r>
+      <w:r>
+        <w:rPr>
+          <w:sz w:val="24"/>
+          <w:szCs w:val="24"/>
+          <w:rtl w:val="0"/>
+          <w:lang w:val="en-US"/>
+        </w:rPr>
+        <w:t xml:space="preserve">, </w:t>
+      </w:r>
+      <w:r>
+        <w:rPr>
+          <w:sz w:val="24"/>
+          <w:szCs w:val="24"/>
+          <w:rtl w:val="0"/>
+          <w:lang w:val="en-US"/>
+        </w:rPr>
+        <w:t>Web Applications</w:t>
+      </w:r>
+      <w:r>
+        <w:rPr>
+          <w:sz w:val="24"/>
+          <w:szCs w:val="24"/>
+          <w:rtl w:val="0"/>
+          <w:lang w:val="en-US"/>
+        </w:rPr>
+        <w:t xml:space="preserve">, </w:t>
+      </w:r>
+      <w:r>
+        <w:rPr>
+          <w:sz w:val="24"/>
+          <w:szCs w:val="24"/>
+          <w:rtl w:val="0"/>
+        </w:rPr>
+        <w:t>App</w:t>
+      </w:r>
+      <w:r>
+        <w:rPr>
+          <w:sz w:val="24"/>
+          <w:szCs w:val="24"/>
+          <w:rtl w:val="0"/>
+          <w:lang w:val="en-US"/>
+        </w:rPr>
+        <w:t xml:space="preserve">lication </w:t>
+      </w:r>
+      <w:r>
+        <w:rPr>
+          <w:sz w:val="24"/>
+          <w:szCs w:val="24"/>
+          <w:rtl w:val="0"/>
+          <w:lang w:val="en-US"/>
+        </w:rPr>
+        <w:t>Development</w:t>
+      </w:r>
+      <w:r>
+        <w:rPr>
+          <w:sz w:val="24"/>
+          <w:szCs w:val="24"/>
+          <w:rtl w:val="0"/>
+          <w:lang w:val="en-US"/>
+        </w:rPr>
+        <w:t xml:space="preserve">, </w:t>
+      </w:r>
+      <w:r>
+        <w:rPr>
+          <w:sz w:val="24"/>
+          <w:szCs w:val="24"/>
+          <w:rtl w:val="0"/>
+          <w:lang w:val="it-IT"/>
+        </w:rPr>
+        <w:t>Collaborative</w:t>
+      </w:r>
+      <w:r>
+        <w:rPr>
+          <w:sz w:val="24"/>
+          <w:szCs w:val="24"/>
+          <w:rtl w:val="0"/>
+          <w:lang w:val="en-US"/>
+        </w:rPr>
+        <w:t xml:space="preserve">, </w:t>
+      </w:r>
+      <w:r>
+        <w:rPr>
+          <w:sz w:val="24"/>
+          <w:szCs w:val="24"/>
+          <w:rtl w:val="0"/>
+          <w:lang w:val="en-US"/>
+        </w:rPr>
+        <w:t>Mentorship</w:t>
+      </w:r>
+      <w:r>
+        <w:rPr>
+          <w:sz w:val="24"/>
+          <w:szCs w:val="24"/>
+          <w:rtl w:val="0"/>
+          <w:lang w:val="en-US"/>
+        </w:rPr>
+        <w:t xml:space="preserve">, </w:t>
+      </w:r>
+      <w:r>
+        <w:rPr>
+          <w:sz w:val="24"/>
+          <w:szCs w:val="24"/>
+          <w:rtl w:val="0"/>
+          <w:lang w:val="en-US"/>
+        </w:rPr>
+        <w:t>Friendly</w:t>
+      </w:r>
+      <w:r>
+        <w:rPr>
+          <w:sz w:val="24"/>
+          <w:szCs w:val="24"/>
+          <w:rtl w:val="0"/>
+          <w:lang w:val="en-US"/>
+        </w:rPr>
+        <w:t xml:space="preserve">, </w:t>
+      </w:r>
+      <w:r>
+        <w:rPr>
+          <w:sz w:val="24"/>
+          <w:szCs w:val="24"/>
+          <w:rtl w:val="0"/>
+          <w:lang w:val="en-US"/>
+        </w:rPr>
+        <w:t>Inclusive</w:t>
+      </w:r>
+      <w:r>
+        <w:rPr>
+          <w:sz w:val="24"/>
+          <w:szCs w:val="24"/>
+          <w:rtl w:val="0"/>
+          <w:lang w:val="en-US"/>
+        </w:rPr>
+        <w:t xml:space="preserve">, </w:t>
+      </w:r>
+      <w:r>
+        <w:rPr>
+          <w:sz w:val="24"/>
+          <w:szCs w:val="24"/>
+          <w:rtl w:val="0"/>
+          <w:lang w:val="en-US"/>
+        </w:rPr>
+        <w:t>Requirements</w:t>
+      </w:r>
+      <w:r>
+        <w:rPr>
+          <w:sz w:val="24"/>
+          <w:szCs w:val="24"/>
+          <w:rtl w:val="0"/>
+          <w:lang w:val="en-US"/>
+        </w:rPr>
+        <w:t xml:space="preserve"> Gathering, S</w:t>
+      </w:r>
+      <w:r>
+        <w:rPr>
+          <w:sz w:val="24"/>
+          <w:szCs w:val="24"/>
+          <w:rtl w:val="0"/>
+          <w:lang w:val="fr-FR"/>
+        </w:rPr>
+        <w:t xml:space="preserve">olutions </w:t>
+      </w:r>
+      <w:r>
+        <w:rPr>
+          <w:sz w:val="24"/>
+          <w:szCs w:val="24"/>
+          <w:rtl w:val="0"/>
+          <w:lang w:val="en-US"/>
+        </w:rPr>
+        <w:t>A</w:t>
+      </w:r>
+      <w:r>
+        <w:rPr>
+          <w:sz w:val="24"/>
+          <w:szCs w:val="24"/>
+          <w:rtl w:val="0"/>
+          <w:lang w:val="en-US"/>
+        </w:rPr>
+        <w:t>rchitecture</w:t>
+      </w:r>
+    </w:p>
+    <w:p>
+      <w:pPr>
+        <w:pStyle w:val="Subhead (r)"/>
+      </w:pPr>
+      <w:r>
+        <w:rPr>
+          <w:sz w:val="28"/>
+          <w:szCs w:val="28"/>
+          <w:rtl w:val="0"/>
+          <w:lang w:val="en-US"/>
+        </w:rPr>
+        <w:t>T</w:t>
+      </w:r>
+      <w:r>
+        <w:rPr>
+          <w:rtl w:val="0"/>
+          <w:lang w:val="en-US"/>
+        </w:rPr>
+        <w:t xml:space="preserve">ECHNOLOGIES &amp; </w:t>
+      </w:r>
+      <w:r>
+        <w:rPr>
+          <w:sz w:val="28"/>
+          <w:szCs w:val="28"/>
+          <w:rtl w:val="0"/>
+          <w:lang w:val="en-US"/>
+        </w:rPr>
+        <w:t>T</w:t>
+      </w:r>
+      <w:r>
+        <w:rPr>
+          <w:rtl w:val="0"/>
+          <w:lang w:val="en-US"/>
+        </w:rPr>
+        <w:t>OOLS</w:t>
+      </w:r>
+    </w:p>
+    <w:p>
+      <w:pPr>
+        <w:pStyle w:val="Body"/>
+        <w:rPr>
+          <w:sz w:val="24"/>
+          <w:szCs w:val="24"/>
+        </w:rPr>
+      </w:pPr>
+      <w:r>
+        <w:rPr>
+          <w:sz w:val="24"/>
+          <w:szCs w:val="24"/>
+          <w:rtl w:val="0"/>
+          <w:lang w:val="en-US"/>
+        </w:rPr>
+        <w:t xml:space="preserve">Javascript, CSS, HTML, React, Redux, Sass, Typescript, GitHub/git, </w:t>
+      </w:r>
+      <w:r>
+        <w:rPr>
+          <w:sz w:val="24"/>
+          <w:szCs w:val="24"/>
+          <w:rtl w:val="0"/>
+          <w:lang w:val="en-US"/>
+        </w:rPr>
+        <w:t>Axure RP, Adobe Creative Suite,</w:t>
+      </w:r>
+      <w:r>
+        <w:rPr>
+          <w:sz w:val="24"/>
+          <w:szCs w:val="24"/>
+          <w:rtl w:val="0"/>
+          <w:lang w:val="en-US"/>
+        </w:rPr>
+        <w:t xml:space="preserve"> Balsamiq</w:t>
+      </w:r>
+    </w:p>
+    <w:p>
+      <w:pPr>
+        <w:pStyle w:val="Subhead (r)"/>
+      </w:pPr>
+      <w:r>
+        <w:rPr>
+          <w:sz w:val="28"/>
+          <w:szCs w:val="28"/>
+          <w:rtl w:val="0"/>
         </w:rPr>
         <w:t>E</w:t>
       </w:r>
       <w:r>
         <w:rPr>
-          <w:sz w:val="24"/>
-          <w:szCs w:val="24"/>
-          <w:rtl w:val="0"/>
-          <w:lang w:val="en-US"/>
-        </w:rPr>
-        <w:t>XPERIENCE (continued)</w:t>
+          <w:rtl w:val="0"/>
+          <w:lang w:val="en-US"/>
+        </w:rPr>
+        <w:t>DUCATION</w:t>
       </w:r>
     </w:p>
     <w:p>
@@ -1514,459 +2708,9 @@
         <w:tabs>
           <w:tab w:val="right" w:pos="10080"/>
         </w:tabs>
-        <w:rPr>
-          <w:b w:val="1"/>
-          <w:bCs w:val="1"/>
-          <w:sz w:val="24"/>
-          <w:szCs w:val="24"/>
-        </w:rPr>
       </w:pPr>
       <w:r>
         <w:rPr>
-          <w:b w:val="1"/>
-          <w:bCs w:val="1"/>
-          <w:sz w:val="24"/>
-          <w:szCs w:val="24"/>
-          <w:rtl w:val="0"/>
-          <w:lang w:val="en-US"/>
-        </w:rPr>
-        <w:t>Programmer/Analyst, Sr</w:t>
-      </w:r>
-      <w:r>
-        <w:rPr>
-          <w:b w:val="1"/>
-          <w:bCs w:val="1"/>
-          <w:sz w:val="24"/>
-          <w:szCs w:val="24"/>
-        </w:rPr>
-        <w:tab/>
-      </w:r>
-      <w:r>
-        <w:rPr>
-          <w:b w:val="1"/>
-          <w:bCs w:val="1"/>
-          <w:sz w:val="24"/>
-          <w:szCs w:val="24"/>
-          <w:rtl w:val="0"/>
-          <w:lang w:val="en-US"/>
-        </w:rPr>
-        <w:t xml:space="preserve">Jan </w:t>
-      </w:r>
-      <w:r>
-        <w:rPr>
-          <w:b w:val="1"/>
-          <w:bCs w:val="1"/>
-          <w:sz w:val="24"/>
-          <w:szCs w:val="24"/>
-          <w:rtl w:val="0"/>
-        </w:rPr>
-        <w:t>20</w:t>
-      </w:r>
-      <w:r>
-        <w:rPr>
-          <w:b w:val="1"/>
-          <w:bCs w:val="1"/>
-          <w:sz w:val="24"/>
-          <w:szCs w:val="24"/>
-          <w:rtl w:val="0"/>
-          <w:lang w:val="en-US"/>
-        </w:rPr>
-        <w:t>02</w:t>
-      </w:r>
-      <w:r>
-        <w:rPr>
-          <w:b w:val="1"/>
-          <w:bCs w:val="1"/>
-          <w:sz w:val="24"/>
-          <w:szCs w:val="24"/>
-          <w:rtl w:val="0"/>
-        </w:rPr>
-        <w:t xml:space="preserve"> </w:t>
-      </w:r>
-      <w:r>
-        <w:rPr>
-          <w:b w:val="1"/>
-          <w:bCs w:val="1"/>
-          <w:sz w:val="24"/>
-          <w:szCs w:val="24"/>
-          <w:rtl w:val="0"/>
-          <w:lang w:val="en-US"/>
-        </w:rPr>
-        <w:t>–</w:t>
-      </w:r>
-      <w:r>
-        <w:rPr>
-          <w:b w:val="1"/>
-          <w:bCs w:val="1"/>
-          <w:sz w:val="24"/>
-          <w:szCs w:val="24"/>
-          <w:rtl w:val="0"/>
-        </w:rPr>
-        <w:t xml:space="preserve"> </w:t>
-      </w:r>
-      <w:r>
-        <w:rPr>
-          <w:b w:val="1"/>
-          <w:bCs w:val="1"/>
-          <w:sz w:val="24"/>
-          <w:szCs w:val="24"/>
-          <w:rtl w:val="0"/>
-          <w:lang w:val="en-US"/>
-        </w:rPr>
-        <w:t>Oct 2008</w:t>
-      </w:r>
-    </w:p>
-    <w:p>
-      <w:pPr>
-        <w:pStyle w:val="Body"/>
-        <w:tabs>
-          <w:tab w:val="right" w:pos="10800"/>
-        </w:tabs>
-        <w:rPr>
-          <w:sz w:val="24"/>
-          <w:szCs w:val="24"/>
-        </w:rPr>
-      </w:pPr>
-      <w:r>
-        <w:rPr>
-          <w:sz w:val="24"/>
-          <w:szCs w:val="24"/>
-          <w:rtl w:val="0"/>
-          <w:lang w:val="it-IT"/>
-        </w:rPr>
-        <w:t>Q</w:t>
-      </w:r>
-      <w:r>
-        <w:rPr>
-          <w:sz w:val="24"/>
-          <w:szCs w:val="24"/>
-          <w:rtl w:val="0"/>
-          <w:lang w:val="en-US"/>
-        </w:rPr>
-        <w:t>ualcomm | San Diego, California</w:t>
-      </w:r>
-    </w:p>
-    <w:p>
-      <w:pPr>
-        <w:pStyle w:val="Body"/>
-        <w:spacing w:before="120" w:after="120"/>
-        <w:rPr>
-          <w:sz w:val="24"/>
-          <w:szCs w:val="24"/>
-        </w:rPr>
-      </w:pPr>
-      <w:r>
-        <w:rPr>
-          <w:sz w:val="24"/>
-          <w:szCs w:val="24"/>
-          <w:rtl w:val="0"/>
-          <w:lang w:val="en-US"/>
-        </w:rPr>
-        <w:t xml:space="preserve">Enabled business partner collaboration services as </w:t>
-      </w:r>
-      <w:r>
-        <w:rPr>
-          <w:sz w:val="24"/>
-          <w:szCs w:val="24"/>
-          <w:rtl w:val="0"/>
-          <w:lang w:val="en-US"/>
-        </w:rPr>
-        <w:t xml:space="preserve">UI/UX expert in IT Advanced Technologies group by designing, delivering, and improving a web-based document exchange system and an accompanying identity management interface. </w:t>
-      </w:r>
-    </w:p>
-    <w:p>
-      <w:pPr>
-        <w:pStyle w:val="Subhead (r)"/>
-      </w:pPr>
-      <w:r>
-        <w:rPr>
-          <w:sz w:val="28"/>
-          <w:szCs w:val="28"/>
-          <w:rtl w:val="0"/>
-        </w:rPr>
-        <w:t>C</w:t>
-      </w:r>
-      <w:r>
-        <w:rPr>
-          <w:rtl w:val="0"/>
-        </w:rPr>
-        <w:t xml:space="preserve">ORE </w:t>
-      </w:r>
-      <w:r>
-        <w:rPr>
-          <w:sz w:val="28"/>
-          <w:szCs w:val="28"/>
-          <w:rtl w:val="0"/>
-        </w:rPr>
-        <w:t>C</w:t>
-      </w:r>
-      <w:r>
-        <w:rPr>
-          <w:rtl w:val="0"/>
-          <w:lang w:val="de-DE"/>
-        </w:rPr>
-        <w:t>OMPETENCIES</w:t>
-      </w:r>
-    </w:p>
-    <w:p>
-      <w:pPr>
-        <w:pStyle w:val="Body"/>
-        <w:rPr>
-          <w:sz w:val="24"/>
-          <w:szCs w:val="24"/>
-        </w:rPr>
-      </w:pPr>
-      <w:r>
-        <w:rPr>
-          <w:sz w:val="24"/>
-          <w:szCs w:val="24"/>
-          <w:rtl w:val="0"/>
-          <w:lang w:val="en-US"/>
-        </w:rPr>
-        <w:t>User Experience (UX) Design</w:t>
-      </w:r>
-      <w:r>
-        <w:rPr>
-          <w:sz w:val="24"/>
-          <w:szCs w:val="24"/>
-          <w:rtl w:val="0"/>
-          <w:lang w:val="en-US"/>
-        </w:rPr>
-        <w:t xml:space="preserve">, Front-End Engineering, </w:t>
-      </w:r>
-      <w:r>
-        <w:rPr>
-          <w:sz w:val="24"/>
-          <w:szCs w:val="24"/>
-          <w:rtl w:val="0"/>
-          <w:lang w:val="de-DE"/>
-        </w:rPr>
-        <w:t>User Interface (UI) Design</w:t>
-      </w:r>
-      <w:r>
-        <w:rPr>
-          <w:sz w:val="24"/>
-          <w:szCs w:val="24"/>
-          <w:rtl w:val="0"/>
-          <w:lang w:val="en-US"/>
-        </w:rPr>
-        <w:t xml:space="preserve">, Prototyping, </w:t>
-      </w:r>
-    </w:p>
-    <w:p>
-      <w:pPr>
-        <w:pStyle w:val="Body"/>
-        <w:rPr>
-          <w:sz w:val="24"/>
-          <w:szCs w:val="24"/>
-        </w:rPr>
-      </w:pPr>
-      <w:r>
-        <w:rPr>
-          <w:sz w:val="24"/>
-          <w:szCs w:val="24"/>
-          <w:rtl w:val="0"/>
-          <w:lang w:val="en-US"/>
-        </w:rPr>
-        <w:t>Technical Communications</w:t>
-      </w:r>
-      <w:r>
-        <w:rPr>
-          <w:sz w:val="24"/>
-          <w:szCs w:val="24"/>
-          <w:rtl w:val="0"/>
-          <w:lang w:val="en-US"/>
-        </w:rPr>
-        <w:t xml:space="preserve">, Vendor </w:t>
-      </w:r>
-      <w:r>
-        <w:rPr>
-          <w:sz w:val="24"/>
-          <w:szCs w:val="24"/>
-          <w:rtl w:val="0"/>
-          <w:lang w:val="en-US"/>
-        </w:rPr>
-        <w:t>Relationships</w:t>
-      </w:r>
-      <w:r>
-        <w:rPr>
-          <w:sz w:val="24"/>
-          <w:szCs w:val="24"/>
-          <w:rtl w:val="0"/>
-          <w:lang w:val="en-US"/>
-        </w:rPr>
-        <w:t xml:space="preserve">, </w:t>
-      </w:r>
-      <w:r>
-        <w:rPr>
-          <w:sz w:val="24"/>
-          <w:szCs w:val="24"/>
-          <w:rtl w:val="0"/>
-          <w:lang w:val="en-US"/>
-        </w:rPr>
-        <w:t>Software Development Lifecycle</w:t>
-      </w:r>
-      <w:r>
-        <w:rPr>
-          <w:sz w:val="24"/>
-          <w:szCs w:val="24"/>
-          <w:rtl w:val="0"/>
-          <w:lang w:val="en-US"/>
-        </w:rPr>
-        <w:t>, REST,</w:t>
-      </w:r>
-    </w:p>
-    <w:p>
-      <w:pPr>
-        <w:pStyle w:val="Body"/>
-        <w:rPr>
-          <w:sz w:val="24"/>
-          <w:szCs w:val="24"/>
-        </w:rPr>
-      </w:pPr>
-      <w:r>
-        <w:rPr>
-          <w:sz w:val="24"/>
-          <w:szCs w:val="24"/>
-          <w:rtl w:val="0"/>
-          <w:lang w:val="en-US"/>
-        </w:rPr>
-        <w:t xml:space="preserve">Strategic </w:t>
-      </w:r>
-      <w:r>
-        <w:rPr>
-          <w:sz w:val="24"/>
-          <w:szCs w:val="24"/>
-          <w:rtl w:val="0"/>
-          <w:lang w:val="en-US"/>
-        </w:rPr>
-        <w:t xml:space="preserve">Thinking, </w:t>
-      </w:r>
-      <w:r>
-        <w:rPr>
-          <w:sz w:val="24"/>
-          <w:szCs w:val="24"/>
-          <w:rtl w:val="0"/>
-          <w:lang w:val="en-US"/>
-        </w:rPr>
-        <w:t xml:space="preserve">Product </w:t>
-      </w:r>
-      <w:r>
-        <w:rPr>
-          <w:sz w:val="24"/>
-          <w:szCs w:val="24"/>
-          <w:rtl w:val="0"/>
-          <w:lang w:val="en-US"/>
-        </w:rPr>
-        <w:t>Management, Business Process, Enterprise Architecture, Workflow, Layout, Typography, Visual Hierarchy, Information Architecture, Project Management, Interaction Design, Visual Design, Business Requirements, Project Planning, Project Leadership</w:t>
-      </w:r>
-    </w:p>
-    <w:p>
-      <w:pPr>
-        <w:pStyle w:val="Subhead (r)"/>
-      </w:pPr>
-      <w:r>
-        <w:rPr>
-          <w:sz w:val="28"/>
-          <w:szCs w:val="28"/>
-          <w:rtl w:val="0"/>
-          <w:lang w:val="en-US"/>
-        </w:rPr>
-        <w:t>T</w:t>
-      </w:r>
-      <w:r>
-        <w:rPr>
-          <w:rtl w:val="0"/>
-          <w:lang w:val="en-US"/>
-        </w:rPr>
-        <w:t xml:space="preserve">ECHNOLOGIES &amp; </w:t>
-      </w:r>
-      <w:r>
-        <w:rPr>
-          <w:sz w:val="28"/>
-          <w:szCs w:val="28"/>
-          <w:rtl w:val="0"/>
-          <w:lang w:val="en-US"/>
-        </w:rPr>
-        <w:t>T</w:t>
-      </w:r>
-      <w:r>
-        <w:rPr>
-          <w:rtl w:val="0"/>
-          <w:lang w:val="en-US"/>
-        </w:rPr>
-        <w:t>OOLS</w:t>
-      </w:r>
-    </w:p>
-    <w:p>
-      <w:pPr>
-        <w:pStyle w:val="Body"/>
-        <w:rPr>
-          <w:sz w:val="24"/>
-          <w:szCs w:val="24"/>
-        </w:rPr>
-      </w:pPr>
-      <w:r>
-        <w:rPr>
-          <w:sz w:val="24"/>
-          <w:szCs w:val="24"/>
-          <w:rtl w:val="0"/>
-          <w:lang w:val="en-US"/>
-        </w:rPr>
-        <w:t xml:space="preserve">Javascript, CSS, HTML, React, Sass, Typescript, GitHub/git, </w:t>
-      </w:r>
-      <w:r>
-        <w:rPr>
-          <w:sz w:val="24"/>
-          <w:szCs w:val="24"/>
-          <w:rtl w:val="0"/>
-          <w:lang w:val="en-US"/>
-        </w:rPr>
-        <w:t>Axure RP, Adobe Creative Suite,</w:t>
-      </w:r>
-      <w:r>
-        <w:rPr>
-          <w:sz w:val="24"/>
-          <w:szCs w:val="24"/>
-          <w:rtl w:val="0"/>
-          <w:lang w:val="en-US"/>
-        </w:rPr>
-        <w:t xml:space="preserve"> Balsamiq</w:t>
-      </w:r>
-    </w:p>
-    <w:p>
-      <w:pPr>
-        <w:pStyle w:val="Subhead (r)"/>
-      </w:pPr>
-      <w:r>
-        <w:rPr>
-          <w:sz w:val="28"/>
-          <w:szCs w:val="28"/>
-          <w:rtl w:val="0"/>
-        </w:rPr>
-        <w:t>E</w:t>
-      </w:r>
-      <w:r>
-        <w:rPr>
-          <w:rtl w:val="0"/>
-          <w:lang w:val="en-US"/>
-        </w:rPr>
-        <w:t>DUCATION</w:t>
-      </w:r>
-    </w:p>
-    <w:p>
-      <w:pPr>
-        <w:pStyle w:val="Body"/>
-        <w:tabs>
-          <w:tab w:val="right" w:pos="10080"/>
-        </w:tabs>
-        <w:rPr>
-          <w:sz w:val="24"/>
-          <w:szCs w:val="24"/>
-        </w:rPr>
-      </w:pPr>
-      <w:r>
-        <w:rPr>
           <w:sz w:val="24"/>
           <w:szCs w:val="24"/>
           <w:rtl w:val="0"/>
@@ -1997,17 +2741,8 @@
           <w:rtl w:val="0"/>
           <w:lang w:val="en-US"/>
         </w:rPr>
-        <w:t>, English (Creative Writing)</w:t>
-      </w:r>
-    </w:p>
-    <w:p>
-      <w:pPr>
-        <w:pStyle w:val="Body"/>
-        <w:rPr>
-          <w:sz w:val="24"/>
-          <w:szCs w:val="24"/>
-        </w:rPr>
-      </w:pPr>
+        <w:t xml:space="preserve">, English (Creative Writing) | </w:t>
+      </w:r>
       <w:r>
         <w:rPr>
           <w:sz w:val="24"/>
@@ -2016,126 +2751,6 @@
           <w:lang w:val="en-US"/>
         </w:rPr>
         <w:t>San Diego State University</w:t>
-      </w:r>
-    </w:p>
-    <w:p>
-      <w:pPr>
-        <w:pStyle w:val="Subhead (r)"/>
-      </w:pPr>
-      <w:r>
-        <w:rPr>
-          <w:sz w:val="28"/>
-          <w:szCs w:val="28"/>
-          <w:rtl w:val="0"/>
-        </w:rPr>
-        <w:t>P</w:t>
-      </w:r>
-      <w:r>
-        <w:rPr>
-          <w:rtl w:val="0"/>
-          <w:lang w:val="en-US"/>
-        </w:rPr>
-        <w:t xml:space="preserve">RESENTATIONS &amp; </w:t>
-      </w:r>
-      <w:r>
-        <w:rPr>
-          <w:sz w:val="28"/>
-          <w:szCs w:val="28"/>
-          <w:rtl w:val="0"/>
-        </w:rPr>
-        <w:t>C</w:t>
-      </w:r>
-      <w:r>
-        <w:rPr>
-          <w:rtl w:val="0"/>
-          <w:lang w:val="en-US"/>
-        </w:rPr>
-        <w:t>ONFERENCES</w:t>
-      </w:r>
-    </w:p>
-    <w:p>
-      <w:pPr>
-        <w:pStyle w:val="List Paragraph"/>
-        <w:numPr>
-          <w:ilvl w:val="0"/>
-          <w:numId w:val="4"/>
-        </w:numPr>
-        <w:rPr>
-          <w:lang w:val="en-US"/>
-        </w:rPr>
-      </w:pPr>
-      <w:r>
-        <w:rPr>
-          <w:rtl w:val="0"/>
-          <w:lang w:val="en-US"/>
-        </w:rPr>
-        <w:t>Linux Foundation Open Source Summit | Shifting Compliance to the Left | Lyon, France, 2019</w:t>
-      </w:r>
-    </w:p>
-    <w:p>
-      <w:pPr>
-        <w:pStyle w:val="List Paragraph"/>
-        <w:numPr>
-          <w:ilvl w:val="0"/>
-          <w:numId w:val="4"/>
-        </w:numPr>
-        <w:rPr>
-          <w:lang w:val="en-US"/>
-        </w:rPr>
-      </w:pPr>
-      <w:r>
-        <w:rPr>
-          <w:rtl w:val="0"/>
-          <w:lang w:val="en-US"/>
-        </w:rPr>
-        <w:t>Qualcomm Open Source Summit | Principal Design Chair | 2017</w:t>
-      </w:r>
-      <w:r>
-        <w:rPr>
-          <w:rtl w:val="0"/>
-          <w:lang w:val="en-US"/>
-        </w:rPr>
-        <w:t>–</w:t>
-      </w:r>
-      <w:r>
-        <w:rPr>
-          <w:rtl w:val="0"/>
-          <w:lang w:val="en-US"/>
-        </w:rPr>
-        <w:t>2023</w:t>
-      </w:r>
-    </w:p>
-    <w:p>
-      <w:pPr>
-        <w:pStyle w:val="List Paragraph"/>
-        <w:numPr>
-          <w:ilvl w:val="0"/>
-          <w:numId w:val="4"/>
-        </w:numPr>
-        <w:rPr>
-          <w:lang w:val="en-US"/>
-        </w:rPr>
-      </w:pPr>
-      <w:r>
-        <w:rPr>
-          <w:rtl w:val="0"/>
-          <w:lang w:val="en-US"/>
-        </w:rPr>
-        <w:t>The Presentation Layer</w:t>
-      </w:r>
-      <w:r>
-        <w:rPr>
-          <w:rtl w:val="0"/>
-          <w:lang w:val="en-US"/>
-        </w:rPr>
-        <w:t xml:space="preserve"> </w:t>
-      </w:r>
-      <w:r>
-        <w:rPr>
-          <w:rtl w:val="0"/>
-          <w:lang w:val="en-US"/>
-        </w:rPr>
-        <w:t>(Qualcomm-internal event) | Principal Organizer | 2014</w:t>
       </w:r>
     </w:p>
     <w:sectPr>
@@ -2168,63 +2783,122 @@
     <w:pPr>
       <w:pStyle w:val="Header &amp; Footer"/>
       <w:tabs>
-        <w:tab w:val="center" w:pos="5400"/>
+        <w:tab w:val="center" w:pos="5040"/>
         <w:tab w:val="right" w:pos="10080"/>
       </w:tabs>
     </w:pPr>
     <w:r>
       <w:rPr>
+        <w:outline w:val="0"/>
+        <w:color w:val="525252"/>
         <w:rtl w:val="0"/>
+        <w14:textFill>
+          <w14:solidFill>
+            <w14:srgbClr w14:val="535353"/>
+          </w14:solidFill>
+        </w14:textFill>
       </w:rPr>
       <w:t>Scott Finkel</w:t>
       <w:tab/>
     </w:r>
     <w:r>
       <w:rPr>
-        <w:rStyle w:val="Hyperlink.0"/>
+        <w:outline w:val="0"/>
+        <w:color w:val="525252"/>
+        <w14:textFill>
+          <w14:solidFill>
+            <w14:srgbClr w14:val="535353"/>
+          </w14:solidFill>
+        </w14:textFill>
       </w:rPr>
       <w:fldChar w:fldCharType="begin" w:fldLock="0"/>
     </w:r>
     <w:r>
       <w:rPr>
-        <w:rStyle w:val="Hyperlink.0"/>
+        <w:outline w:val="0"/>
+        <w:color w:val="525252"/>
+        <w14:textFill>
+          <w14:solidFill>
+            <w14:srgbClr w14:val="535353"/>
+          </w14:solidFill>
+        </w14:textFill>
       </w:rPr>
       <w:instrText xml:space="preserve"> HYPERLINK "mailto:ScottJFinkel@gmail.com"</w:instrText>
     </w:r>
     <w:r>
       <w:rPr>
-        <w:rStyle w:val="Hyperlink.0"/>
+        <w:outline w:val="0"/>
+        <w:color w:val="525252"/>
+        <w14:textFill>
+          <w14:solidFill>
+            <w14:srgbClr w14:val="535353"/>
+          </w14:solidFill>
+        </w14:textFill>
       </w:rPr>
       <w:fldChar w:fldCharType="separate" w:fldLock="0"/>
     </w:r>
     <w:r>
       <w:rPr>
-        <w:rStyle w:val="Hyperlink.0"/>
+        <w:outline w:val="0"/>
+        <w:color w:val="525252"/>
         <w:rtl w:val="0"/>
         <w:lang w:val="en-US"/>
+        <w14:textFill>
+          <w14:solidFill>
+            <w14:srgbClr w14:val="535353"/>
+          </w14:solidFill>
+        </w14:textFill>
       </w:rPr>
       <w:t>ScottJFinkel@gmail.com</w:t>
     </w:r>
     <w:r>
-      <w:rPr/>
+      <w:rPr>
+        <w:outline w:val="0"/>
+        <w:color w:val="525252"/>
+        <w14:textFill>
+          <w14:solidFill>
+            <w14:srgbClr w14:val="535353"/>
+          </w14:solidFill>
+        </w14:textFill>
+      </w:rPr>
       <w:fldChar w:fldCharType="end" w:fldLock="0"/>
     </w:r>
     <w:r>
+      <w:rPr>
+        <w:outline w:val="0"/>
+        <w:color w:val="525252"/>
+        <w14:textFill>
+          <w14:solidFill>
+            <w14:srgbClr w14:val="535353"/>
+          </w14:solidFill>
+        </w14:textFill>
+      </w:rPr>
       <w:tab/>
     </w:r>
     <w:r>
       <w:rPr>
+        <w:outline w:val="0"/>
+        <w:color w:val="525252"/>
         <w:rtl w:val="0"/>
         <w:lang w:val="da-DK"/>
+        <w14:textFill>
+          <w14:solidFill>
+            <w14:srgbClr w14:val="535353"/>
+          </w14:solidFill>
+        </w14:textFill>
       </w:rPr>
-      <w:t xml:space="preserve">Page </w:t>
+      <w:t>Page 2</w:t>
     </w:r>
     <w:r>
       <w:rPr>
-        <w:rtl w:val="0"/>
-        <w:lang w:val="en-US"/>
+        <w:outline w:val="0"/>
+        <w:color w:val="525252"/>
+        <w14:textFill>
+          <w14:solidFill>
+            <w14:srgbClr w14:val="535353"/>
+          </w14:solidFill>
+        </w14:textFill>
       </w:rPr>
-      <w:t>2</w:t>
     </w:r>
   </w:p>
 </w:hdr>
@@ -2735,261 +3409,6 @@
       </w:lvl>
     </w:lvlOverride>
   </w:num>
-  <w:num w:numId="4">
-    <w:abstractNumId w:val="0"/>
-    <w:lvlOverride w:ilvl="0">
-      <w:lvl w:ilvl="0">
-        <w:start w:val="1"/>
-        <w:numFmt w:val="bullet"/>
-        <w:suff w:val="tab"/>
-        <w:lvlText w:val="•"/>
-        <w:lvlJc w:val="left"/>
-        <w:pPr>
-          <w:ind w:left="189" w:hanging="189"/>
-        </w:pPr>
-        <w:rPr>
-          <w:rFonts w:hAnsi="Arial Unicode MS"/>
-          <w:caps w:val="0"/>
-          <w:smallCaps w:val="0"/>
-          <w:strike w:val="0"/>
-          <w:dstrike w:val="0"/>
-          <w:outline w:val="0"/>
-          <w:emboss w:val="0"/>
-          <w:imprint w:val="0"/>
-          <w:spacing w:val="0"/>
-          <w:w w:val="100"/>
-          <w:kern w:val="0"/>
-          <w:position w:val="0"/>
-          <w:highlight w:val="none"/>
-          <w:vertAlign w:val="baseline"/>
-        </w:rPr>
-      </w:lvl>
-    </w:lvlOverride>
-    <w:lvlOverride w:ilvl="1">
-      <w:lvl w:ilvl="1">
-        <w:start w:val="1"/>
-        <w:numFmt w:val="bullet"/>
-        <w:suff w:val="tab"/>
-        <w:lvlText w:val="•"/>
-        <w:lvlJc w:val="left"/>
-        <w:pPr>
-          <w:ind w:left="789" w:hanging="189"/>
-        </w:pPr>
-        <w:rPr>
-          <w:rFonts w:hAnsi="Arial Unicode MS"/>
-          <w:caps w:val="0"/>
-          <w:smallCaps w:val="0"/>
-          <w:strike w:val="0"/>
-          <w:dstrike w:val="0"/>
-          <w:outline w:val="0"/>
-          <w:emboss w:val="0"/>
-          <w:imprint w:val="0"/>
-          <w:spacing w:val="0"/>
-          <w:w w:val="100"/>
-          <w:kern w:val="0"/>
-          <w:position w:val="0"/>
-          <w:highlight w:val="none"/>
-          <w:vertAlign w:val="baseline"/>
-        </w:rPr>
-      </w:lvl>
-    </w:lvlOverride>
-    <w:lvlOverride w:ilvl="2">
-      <w:lvl w:ilvl="2">
-        <w:start w:val="1"/>
-        <w:numFmt w:val="bullet"/>
-        <w:suff w:val="tab"/>
-        <w:lvlText w:val="•"/>
-        <w:lvlJc w:val="left"/>
-        <w:pPr>
-          <w:ind w:left="1389" w:hanging="189"/>
-        </w:pPr>
-        <w:rPr>
-          <w:rFonts w:hAnsi="Arial Unicode MS"/>
-          <w:caps w:val="0"/>
-          <w:smallCaps w:val="0"/>
-          <w:strike w:val="0"/>
-          <w:dstrike w:val="0"/>
-          <w:outline w:val="0"/>
-          <w:emboss w:val="0"/>
-          <w:imprint w:val="0"/>
-          <w:spacing w:val="0"/>
-          <w:w w:val="100"/>
-          <w:kern w:val="0"/>
-          <w:position w:val="0"/>
-          <w:highlight w:val="none"/>
-          <w:vertAlign w:val="baseline"/>
-        </w:rPr>
-      </w:lvl>
-    </w:lvlOverride>
-    <w:lvlOverride w:ilvl="3">
-      <w:lvl w:ilvl="3">
-        <w:start w:val="1"/>
-        <w:numFmt w:val="bullet"/>
-        <w:suff w:val="tab"/>
-        <w:lvlText w:val="•"/>
-        <w:lvlJc w:val="left"/>
-        <w:pPr>
-          <w:ind w:left="1989" w:hanging="189"/>
-        </w:pPr>
-        <w:rPr>
-          <w:rFonts w:hAnsi="Arial Unicode MS"/>
-          <w:caps w:val="0"/>
-          <w:smallCaps w:val="0"/>
-          <w:strike w:val="0"/>
-          <w:dstrike w:val="0"/>
-          <w:outline w:val="0"/>
-          <w:emboss w:val="0"/>
-          <w:imprint w:val="0"/>
-          <w:spacing w:val="0"/>
-          <w:w w:val="100"/>
-          <w:kern w:val="0"/>
-          <w:position w:val="0"/>
-          <w:highlight w:val="none"/>
-          <w:vertAlign w:val="baseline"/>
-        </w:rPr>
-      </w:lvl>
-    </w:lvlOverride>
-    <w:lvlOverride w:ilvl="4">
-      <w:lvl w:ilvl="4">
-        <w:start w:val="1"/>
-        <w:numFmt w:val="bullet"/>
-        <w:suff w:val="tab"/>
-        <w:lvlText w:val="•"/>
-        <w:lvlJc w:val="left"/>
-        <w:pPr>
-          <w:ind w:left="2589" w:hanging="189"/>
-        </w:pPr>
-        <w:rPr>
-          <w:rFonts w:hAnsi="Arial Unicode MS"/>
-          <w:caps w:val="0"/>
-          <w:smallCaps w:val="0"/>
-          <w:strike w:val="0"/>
-          <w:dstrike w:val="0"/>
-          <w:outline w:val="0"/>
-          <w:emboss w:val="0"/>
-          <w:imprint w:val="0"/>
-          <w:spacing w:val="0"/>
-          <w:w w:val="100"/>
-          <w:kern w:val="0"/>
-          <w:position w:val="0"/>
-          <w:highlight w:val="none"/>
-          <w:vertAlign w:val="baseline"/>
-        </w:rPr>
-      </w:lvl>
-    </w:lvlOverride>
-    <w:lvlOverride w:ilvl="5">
-      <w:lvl w:ilvl="5">
-        <w:start w:val="1"/>
-        <w:numFmt w:val="bullet"/>
-        <w:suff w:val="tab"/>
-        <w:lvlText w:val="•"/>
-        <w:lvlJc w:val="left"/>
-        <w:pPr>
-          <w:ind w:left="3189" w:hanging="189"/>
-        </w:pPr>
-        <w:rPr>
-          <w:rFonts w:hAnsi="Arial Unicode MS"/>
-          <w:caps w:val="0"/>
-          <w:smallCaps w:val="0"/>
-          <w:strike w:val="0"/>
-          <w:dstrike w:val="0"/>
-          <w:outline w:val="0"/>
-          <w:emboss w:val="0"/>
-          <w:imprint w:val="0"/>
-          <w:spacing w:val="0"/>
-          <w:w w:val="100"/>
-          <w:kern w:val="0"/>
-          <w:position w:val="0"/>
-          <w:highlight w:val="none"/>
-          <w:vertAlign w:val="baseline"/>
-        </w:rPr>
-      </w:lvl>
-    </w:lvlOverride>
-    <w:lvlOverride w:ilvl="6">
-      <w:lvl w:ilvl="6">
-        <w:start w:val="1"/>
-        <w:numFmt w:val="bullet"/>
-        <w:suff w:val="tab"/>
-        <w:lvlText w:val="•"/>
-        <w:lvlJc w:val="left"/>
-        <w:pPr>
-          <w:ind w:left="3789" w:hanging="189"/>
-        </w:pPr>
-        <w:rPr>
-          <w:rFonts w:hAnsi="Arial Unicode MS"/>
-          <w:caps w:val="0"/>
-          <w:smallCaps w:val="0"/>
-          <w:strike w:val="0"/>
-          <w:dstrike w:val="0"/>
-          <w:outline w:val="0"/>
-          <w:emboss w:val="0"/>
-          <w:imprint w:val="0"/>
-          <w:spacing w:val="0"/>
-          <w:w w:val="100"/>
-          <w:kern w:val="0"/>
-          <w:position w:val="0"/>
-          <w:highlight w:val="none"/>
-          <w:vertAlign w:val="baseline"/>
-        </w:rPr>
-      </w:lvl>
-    </w:lvlOverride>
-    <w:lvlOverride w:ilvl="7">
-      <w:lvl w:ilvl="7">
-        <w:start w:val="1"/>
-        <w:numFmt w:val="bullet"/>
-        <w:suff w:val="tab"/>
-        <w:lvlText w:val="•"/>
-        <w:lvlJc w:val="left"/>
-        <w:pPr>
-          <w:ind w:left="4389" w:hanging="189"/>
-        </w:pPr>
-        <w:rPr>
-          <w:rFonts w:hAnsi="Arial Unicode MS"/>
-          <w:caps w:val="0"/>
-          <w:smallCaps w:val="0"/>
-          <w:strike w:val="0"/>
-          <w:dstrike w:val="0"/>
-          <w:outline w:val="0"/>
-          <w:emboss w:val="0"/>
-          <w:imprint w:val="0"/>
-          <w:spacing w:val="0"/>
-          <w:w w:val="100"/>
-          <w:kern w:val="0"/>
-          <w:position w:val="0"/>
-          <w:highlight w:val="none"/>
-          <w:vertAlign w:val="baseline"/>
-        </w:rPr>
-      </w:lvl>
-    </w:lvlOverride>
-    <w:lvlOverride w:ilvl="8">
-      <w:lvl w:ilvl="8">
-        <w:start w:val="1"/>
-        <w:numFmt w:val="bullet"/>
-        <w:suff w:val="tab"/>
-        <w:lvlText w:val="•"/>
-        <w:lvlJc w:val="left"/>
-        <w:pPr>
-          <w:ind w:left="4989" w:hanging="189"/>
-        </w:pPr>
-        <w:rPr>
-          <w:rFonts w:hAnsi="Arial Unicode MS"/>
-          <w:caps w:val="0"/>
-          <w:smallCaps w:val="0"/>
-          <w:strike w:val="0"/>
-          <w:dstrike w:val="0"/>
-          <w:outline w:val="0"/>
-          <w:emboss w:val="0"/>
-          <w:imprint w:val="0"/>
-          <w:spacing w:val="0"/>
-          <w:w w:val="100"/>
-          <w:kern w:val="0"/>
-          <w:position w:val="0"/>
-          <w:highlight w:val="none"/>
-          <w:vertAlign w:val="baseline"/>
-        </w:rPr>
-      </w:lvl>
-    </w:lvlOverride>
-  </w:num>
 </w:numbering>
 </file>
 
@@ -3146,21 +3565,6 @@
       </w14:textFill>
     </w:rPr>
   </w:style>
-  <w:style w:type="character" w:styleId="Hyperlink.0">
-    <w:name w:val="Hyperlink.0"/>
-    <w:basedOn w:val="Hyperlink"/>
-    <w:next w:val="Hyperlink.0"/>
-    <w:rPr>
-      <w:outline w:val="0"/>
-      <w:color w:val="0563c1"/>
-      <w:u w:val="single" w:color="0563c1"/>
-      <w14:textFill>
-        <w14:solidFill>
-          <w14:srgbClr w14:val="0563C1"/>
-        </w14:solidFill>
-      </w14:textFill>
-    </w:rPr>
-  </w:style>
   <w:style w:type="paragraph" w:styleId="Title">
     <w:name w:val="Title"/>
     <w:next w:val="Body"/>
@@ -3306,61 +3710,6 @@
       </w14:textFill>
     </w:rPr>
   </w:style>
-  <w:style w:type="paragraph" w:styleId="Default">
-    <w:name w:val="Default"/>
-    <w:next w:val="Default"/>
-    <w:pPr>
-      <w:keepNext w:val="0"/>
-      <w:keepLines w:val="0"/>
-      <w:pageBreakBefore w:val="0"/>
-      <w:widowControl w:val="1"/>
-      <w:shd w:val="clear" w:color="auto" w:fill="auto"/>
-      <w:suppressAutoHyphens w:val="0"/>
-      <w:bidi w:val="0"/>
-      <w:spacing w:before="160" w:after="0" w:line="288" w:lineRule="auto"/>
-      <w:ind w:left="0" w:right="0" w:firstLine="0"/>
-      <w:jc w:val="left"/>
-      <w:outlineLvl w:val="9"/>
-    </w:pPr>
-    <w:rPr>
-      <w:rFonts w:ascii="Helvetica Neue" w:cs="Arial Unicode MS" w:hAnsi="Helvetica Neue" w:eastAsia="Arial Unicode MS"/>
-      <w:b w:val="0"/>
-      <w:bCs w:val="0"/>
-      <w:i w:val="0"/>
-      <w:iCs w:val="0"/>
-      <w:caps w:val="0"/>
-      <w:smallCaps w:val="0"/>
-      <w:strike w:val="0"/>
-      <w:dstrike w:val="0"/>
-      <w:outline w:val="0"/>
-      <w:color w:val="000000"/>
-      <w:spacing w:val="0"/>
-      <w:kern w:val="0"/>
-      <w:position w:val="0"/>
-      <w:sz w:val="24"/>
-      <w:szCs w:val="24"/>
-      <w:u w:val="none"/>
-      <w:shd w:val="nil" w:color="auto" w:fill="auto"/>
-      <w:vertAlign w:val="baseline"/>
-      <w:lang w:val="en-US"/>
-      <w14:textOutline>
-        <w14:noFill/>
-      </w14:textOutline>
-      <w14:textFill>
-        <w14:solidFill>
-          <w14:srgbClr w14:val="000000"/>
-        </w14:solidFill>
-      </w14:textFill>
-    </w:rPr>
-  </w:style>
-  <w:style w:type="numbering" w:styleId="Bullets">
-    <w:name w:val="Bullets"/>
-    <w:pPr>
-      <w:numPr>
-        <w:numId w:val="1"/>
-      </w:numPr>
-    </w:pPr>
-  </w:style>
   <w:style w:type="paragraph" w:styleId="List Paragraph">
     <w:name w:val="List Paragraph"/>
     <w:next w:val="List Paragraph"/>
@@ -3372,7 +3721,7 @@
       <w:shd w:val="clear" w:color="auto" w:fill="auto"/>
       <w:suppressAutoHyphens w:val="0"/>
       <w:bidi w:val="0"/>
-      <w:spacing w:before="0" w:after="80" w:line="240" w:lineRule="auto"/>
+      <w:spacing w:before="0" w:after="40" w:line="240" w:lineRule="auto"/>
       <w:ind w:left="180" w:right="0" w:firstLine="0"/>
       <w:jc w:val="left"/>
       <w:outlineLvl w:val="9"/>
@@ -3398,6 +3747,60 @@
       <w:shd w:val="nil" w:color="auto" w:fill="auto"/>
       <w:vertAlign w:val="baseline"/>
       <w:lang w:val="en-US"/>
+      <w14:textFill>
+        <w14:solidFill>
+          <w14:srgbClr w14:val="000000"/>
+        </w14:solidFill>
+      </w14:textFill>
+    </w:rPr>
+  </w:style>
+  <w:style w:type="numbering" w:styleId="Bullets">
+    <w:name w:val="Bullets"/>
+    <w:pPr>
+      <w:numPr>
+        <w:numId w:val="1"/>
+      </w:numPr>
+    </w:pPr>
+  </w:style>
+  <w:style w:type="paragraph" w:styleId="Default">
+    <w:name w:val="Default"/>
+    <w:next w:val="Default"/>
+    <w:pPr>
+      <w:keepNext w:val="0"/>
+      <w:keepLines w:val="0"/>
+      <w:pageBreakBefore w:val="0"/>
+      <w:widowControl w:val="1"/>
+      <w:shd w:val="clear" w:color="auto" w:fill="auto"/>
+      <w:suppressAutoHyphens w:val="0"/>
+      <w:bidi w:val="0"/>
+      <w:spacing w:before="160" w:after="0" w:line="288" w:lineRule="auto"/>
+      <w:ind w:left="0" w:right="0" w:firstLine="0"/>
+      <w:jc w:val="left"/>
+      <w:outlineLvl w:val="9"/>
+    </w:pPr>
+    <w:rPr>
+      <w:rFonts w:ascii="Helvetica Neue" w:cs="Helvetica Neue" w:hAnsi="Helvetica Neue" w:eastAsia="Helvetica Neue"/>
+      <w:b w:val="0"/>
+      <w:bCs w:val="0"/>
+      <w:i w:val="0"/>
+      <w:iCs w:val="0"/>
+      <w:caps w:val="0"/>
+      <w:smallCaps w:val="0"/>
+      <w:strike w:val="0"/>
+      <w:dstrike w:val="0"/>
+      <w:outline w:val="0"/>
+      <w:color w:val="000000"/>
+      <w:spacing w:val="0"/>
+      <w:kern w:val="0"/>
+      <w:position w:val="0"/>
+      <w:sz w:val="24"/>
+      <w:szCs w:val="24"/>
+      <w:u w:val="none"/>
+      <w:shd w:val="nil" w:color="auto" w:fill="auto"/>
+      <w:vertAlign w:val="baseline"/>
+      <w14:textOutline>
+        <w14:noFill/>
+      </w14:textOutline>
       <w14:textFill>
         <w14:solidFill>
           <w14:srgbClr w14:val="000000"/>

</xml_diff>